<commit_message>
Updated barplots and included PPAR
</commit_message>
<xml_diff>
--- a/data/processed/GSEA_Results/GSEA Analysis Summary for Acromegaly.docx
+++ b/data/processed/GSEA_Results/GSEA Analysis Summary for Acromegaly.docx
@@ -15,6 +15,12 @@
       <w:r>
         <w:t>Significance was set at an alpha of 0.25 for BH adjusted p-values as calculated by GSEA.</w:t>
       </w:r>
+      <w:r>
+        <w:t xml:space="preserve">  For the example gene sets, the gene in brackets is where the beginning of the core genes (the ones which most strongly impact that phenotype)</w:t>
+      </w:r>
+      <w:r>
+        <w:t xml:space="preserve">. </w:t>
+      </w:r>
     </w:p>
     <w:p/>
     <w:p>
@@ -25,7 +31,13 @@
         <w:t>Gene Ontology</w:t>
       </w:r>
       <w:r>
-        <w:t xml:space="preserve"> (ALL)</w:t>
+        <w:t xml:space="preserve"> (</w:t>
+      </w:r>
+      <w:r>
+        <w:t>BP</w:t>
+      </w:r>
+      <w:r>
+        <w:t>)</w:t>
       </w:r>
     </w:p>
     <w:p>
@@ -67,6 +79,55 @@
         <w:t>None</w:t>
       </w:r>
     </w:p>
+    <w:p/>
+    <w:p>
+      <w:pPr>
+        <w:pStyle w:val="Heading1"/>
+      </w:pPr>
+      <w:r>
+        <w:t>Gene Ontology (MF)</w:t>
+      </w:r>
+    </w:p>
+    <w:p>
+      <w:pPr>
+        <w:pStyle w:val="Heading2"/>
+      </w:pPr>
+      <w:proofErr w:type="spellStart"/>
+      <w:r>
+        <w:t>Upregulated</w:t>
+      </w:r>
+      <w:proofErr w:type="spellEnd"/>
+      <w:r>
+        <w:t xml:space="preserve"> in Acromegaly</w:t>
+      </w:r>
+    </w:p>
+    <w:p/>
+    <w:p>
+      <w:r>
+        <w:t>None</w:t>
+      </w:r>
+    </w:p>
+    <w:p/>
+    <w:p>
+      <w:pPr>
+        <w:pStyle w:val="Heading2"/>
+      </w:pPr>
+      <w:proofErr w:type="spellStart"/>
+      <w:r>
+        <w:t>Downregulated</w:t>
+      </w:r>
+      <w:proofErr w:type="spellEnd"/>
+      <w:r>
+        <w:t xml:space="preserve"> in Acromegaly</w:t>
+      </w:r>
+    </w:p>
+    <w:p/>
+    <w:p>
+      <w:r>
+        <w:t>None</w:t>
+      </w:r>
+    </w:p>
+    <w:p/>
     <w:p>
       <w:r>
         <w:br w:type="page"/>
@@ -817,7 +878,7 @@
                 <w:sz w:val="16"/>
                 <w:szCs w:val="16"/>
               </w:rPr>
-              <w:t>KEGG_PEROXISOME</w:t>
+              <w:t>KEGG_FATTY_ACID_METABOLISM</w:t>
             </w:r>
           </w:p>
         </w:tc>
@@ -844,7 +905,7 @@
                 <w:sz w:val="16"/>
                 <w:szCs w:val="16"/>
               </w:rPr>
-              <w:t>78</w:t>
+              <w:t>42</w:t>
             </w:r>
           </w:p>
         </w:tc>
@@ -871,7 +932,7 @@
                 <w:sz w:val="16"/>
                 <w:szCs w:val="16"/>
               </w:rPr>
-              <w:t>-0.55394703</w:t>
+              <w:t>-0.6060434</w:t>
             </w:r>
           </w:p>
         </w:tc>
@@ -898,7 +959,7 @@
                 <w:sz w:val="16"/>
                 <w:szCs w:val="16"/>
               </w:rPr>
-              <w:t>-1.7046679</w:t>
+              <w:t>-1.6564779</w:t>
             </w:r>
           </w:p>
         </w:tc>
@@ -925,7 +986,7 @@
                 <w:sz w:val="16"/>
                 <w:szCs w:val="16"/>
               </w:rPr>
-              <w:t>0</w:t>
+              <w:t>0.003076923</w:t>
             </w:r>
           </w:p>
         </w:tc>
@@ -952,7 +1013,7 @@
                 <w:sz w:val="16"/>
                 <w:szCs w:val="16"/>
               </w:rPr>
-              <w:t>0.039754175</w:t>
+              <w:t>0.03879085</w:t>
             </w:r>
           </w:p>
         </w:tc>
@@ -983,7 +1044,7 @@
                 <w:sz w:val="16"/>
                 <w:szCs w:val="16"/>
               </w:rPr>
-              <w:t>KEGG_BIOSYNTHESIS_OF_UNSATURATED_FATTY_ACIDS</w:t>
+              <w:t>KEGG_PEROXISOME</w:t>
             </w:r>
           </w:p>
         </w:tc>
@@ -1010,7 +1071,7 @@
                 <w:sz w:val="16"/>
                 <w:szCs w:val="16"/>
               </w:rPr>
-              <w:t>22</w:t>
+              <w:t>78</w:t>
             </w:r>
           </w:p>
         </w:tc>
@@ -1037,7 +1098,7 @@
                 <w:sz w:val="16"/>
                 <w:szCs w:val="16"/>
               </w:rPr>
-              <w:t>-0.6982619</w:t>
+              <w:t>-0.55394703</w:t>
             </w:r>
           </w:p>
         </w:tc>
@@ -1064,7 +1125,7 @@
                 <w:sz w:val="16"/>
                 <w:szCs w:val="16"/>
               </w:rPr>
-              <w:t>-1.6618421</w:t>
+              <w:t>-1.7046679</w:t>
             </w:r>
           </w:p>
         </w:tc>
@@ -1091,7 +1152,7 @@
                 <w:sz w:val="16"/>
                 <w:szCs w:val="16"/>
               </w:rPr>
-              <w:t>0.014164306</w:t>
+              <w:t>0</w:t>
             </w:r>
           </w:p>
         </w:tc>
@@ -1118,7 +1179,7 @@
                 <w:sz w:val="16"/>
                 <w:szCs w:val="16"/>
               </w:rPr>
-              <w:t>0.045033284</w:t>
+              <w:t>0.039754175</w:t>
             </w:r>
           </w:p>
         </w:tc>
@@ -1149,7 +1210,7 @@
                 <w:sz w:val="16"/>
                 <w:szCs w:val="16"/>
               </w:rPr>
-              <w:t>KEGG_FATTY_ACID_METABOLISM</w:t>
+              <w:t>KEGG_BIOSYNTHESIS_OF_UNSATURATED_FATTY_ACIDS</w:t>
             </w:r>
           </w:p>
         </w:tc>
@@ -1176,7 +1237,7 @@
                 <w:sz w:val="16"/>
                 <w:szCs w:val="16"/>
               </w:rPr>
-              <w:t>42</w:t>
+              <w:t>22</w:t>
             </w:r>
           </w:p>
         </w:tc>
@@ -1203,7 +1264,7 @@
                 <w:sz w:val="16"/>
                 <w:szCs w:val="16"/>
               </w:rPr>
-              <w:t>-0.6060434</w:t>
+              <w:t>-0.6982619</w:t>
             </w:r>
           </w:p>
         </w:tc>
@@ -1230,7 +1291,7 @@
                 <w:sz w:val="16"/>
                 <w:szCs w:val="16"/>
               </w:rPr>
-              <w:t>-1.6564779</w:t>
+              <w:t>-1.6618421</w:t>
             </w:r>
           </w:p>
         </w:tc>
@@ -1257,7 +1318,7 @@
                 <w:sz w:val="16"/>
                 <w:szCs w:val="16"/>
               </w:rPr>
-              <w:t>0.003076923</w:t>
+              <w:t>0.014164306</w:t>
             </w:r>
           </w:p>
         </w:tc>
@@ -1284,7 +1345,7 @@
                 <w:sz w:val="16"/>
                 <w:szCs w:val="16"/>
               </w:rPr>
-              <w:t>0.03879085</w:t>
+              <w:t>0.045033284</w:t>
             </w:r>
           </w:p>
         </w:tc>
@@ -1813,7 +1874,7 @@
                 <w:sz w:val="16"/>
                 <w:szCs w:val="16"/>
               </w:rPr>
-              <w:t>KEGG_TERPENOID_BACKBONE_BIOSYNTHESIS</w:t>
+              <w:t>KEGG_PYRUVATE_METABOLISM</w:t>
             </w:r>
           </w:p>
         </w:tc>
@@ -1840,7 +1901,7 @@
                 <w:sz w:val="16"/>
                 <w:szCs w:val="16"/>
               </w:rPr>
-              <w:t>15</w:t>
+              <w:t>39</w:t>
             </w:r>
           </w:p>
         </w:tc>
@@ -1867,7 +1928,7 @@
                 <w:sz w:val="16"/>
                 <w:szCs w:val="16"/>
               </w:rPr>
-              <w:t>-0.64195824</w:t>
+              <w:t>-0.51466024</w:t>
             </w:r>
           </w:p>
         </w:tc>
@@ -1894,7 +1955,7 @@
                 <w:sz w:val="16"/>
                 <w:szCs w:val="16"/>
               </w:rPr>
-              <w:t>-1.4094508</w:t>
+              <w:t>-1.401081</w:t>
             </w:r>
           </w:p>
         </w:tc>
@@ -1921,7 +1982,7 @@
                 <w:sz w:val="16"/>
                 <w:szCs w:val="16"/>
               </w:rPr>
-              <w:t>0.07455013</w:t>
+              <w:t>0.027355623</w:t>
             </w:r>
           </w:p>
         </w:tc>
@@ -1948,7 +2009,7 @@
                 <w:sz w:val="16"/>
                 <w:szCs w:val="16"/>
               </w:rPr>
-              <w:t>0.18577512</w:t>
+              <w:t>0.17994899</w:t>
             </w:r>
           </w:p>
         </w:tc>
@@ -1979,7 +2040,7 @@
                 <w:sz w:val="16"/>
                 <w:szCs w:val="16"/>
               </w:rPr>
-              <w:t>KEGG_PYRUVATE_METABOLISM</w:t>
+              <w:t>KEGG_TERPENOID_BACKBONE_BIOSYNTHESIS</w:t>
             </w:r>
           </w:p>
         </w:tc>
@@ -2006,7 +2067,7 @@
                 <w:sz w:val="16"/>
                 <w:szCs w:val="16"/>
               </w:rPr>
-              <w:t>39</w:t>
+              <w:t>15</w:t>
             </w:r>
           </w:p>
         </w:tc>
@@ -2033,7 +2094,7 @@
                 <w:sz w:val="16"/>
                 <w:szCs w:val="16"/>
               </w:rPr>
-              <w:t>-0.51466024</w:t>
+              <w:t>-0.64195824</w:t>
             </w:r>
           </w:p>
         </w:tc>
@@ -2060,7 +2121,7 @@
                 <w:sz w:val="16"/>
                 <w:szCs w:val="16"/>
               </w:rPr>
-              <w:t>-1.401081</w:t>
+              <w:t>-1.4094508</w:t>
             </w:r>
           </w:p>
         </w:tc>
@@ -2087,7 +2148,7 @@
                 <w:sz w:val="16"/>
                 <w:szCs w:val="16"/>
               </w:rPr>
-              <w:t>0.027355623</w:t>
+              <w:t>0.07455013</w:t>
             </w:r>
           </w:p>
         </w:tc>
@@ -2114,7 +2175,7 @@
                 <w:sz w:val="16"/>
                 <w:szCs w:val="16"/>
               </w:rPr>
-              <w:t>0.17994899</w:t>
+              <w:t>0.18577512</w:t>
             </w:r>
           </w:p>
         </w:tc>
@@ -2311,172 +2372,6 @@
                 <w:sz w:val="16"/>
                 <w:szCs w:val="16"/>
               </w:rPr>
-              <w:t>KEGG_OXIDATIVE_PHOSPHORYLATION</w:t>
-            </w:r>
-          </w:p>
-        </w:tc>
-        <w:tc>
-          <w:tcPr>
-            <w:tcW w:w="564" w:type="dxa"/>
-            <w:noWrap/>
-            <w:hideMark/>
-          </w:tcPr>
-          <w:p>
-            <w:pPr>
-              <w:jc w:val="right"/>
-              <w:rPr>
-                <w:rFonts w:ascii="Calibri" w:eastAsia="Times New Roman" w:hAnsi="Calibri" w:cs="Times New Roman"/>
-                <w:color w:val="000000"/>
-                <w:sz w:val="16"/>
-                <w:szCs w:val="16"/>
-              </w:rPr>
-            </w:pPr>
-            <w:r>
-              <w:rPr>
-                <w:rFonts w:ascii="Calibri" w:eastAsia="Times New Roman" w:hAnsi="Calibri" w:cs="Times New Roman"/>
-                <w:color w:val="000000"/>
-                <w:sz w:val="16"/>
-                <w:szCs w:val="16"/>
-              </w:rPr>
-              <w:t>117</w:t>
-            </w:r>
-          </w:p>
-        </w:tc>
-        <w:tc>
-          <w:tcPr>
-            <w:tcW w:w="1117" w:type="dxa"/>
-            <w:noWrap/>
-            <w:hideMark/>
-          </w:tcPr>
-          <w:p>
-            <w:pPr>
-              <w:jc w:val="right"/>
-              <w:rPr>
-                <w:rFonts w:ascii="Calibri" w:eastAsia="Times New Roman" w:hAnsi="Calibri" w:cs="Times New Roman"/>
-                <w:color w:val="000000"/>
-                <w:sz w:val="16"/>
-                <w:szCs w:val="16"/>
-              </w:rPr>
-            </w:pPr>
-            <w:r>
-              <w:rPr>
-                <w:rFonts w:ascii="Calibri" w:eastAsia="Times New Roman" w:hAnsi="Calibri" w:cs="Times New Roman"/>
-                <w:color w:val="000000"/>
-                <w:sz w:val="16"/>
-                <w:szCs w:val="16"/>
-              </w:rPr>
-              <w:t>-0.40688887</w:t>
-            </w:r>
-          </w:p>
-        </w:tc>
-        <w:tc>
-          <w:tcPr>
-            <w:tcW w:w="1036" w:type="dxa"/>
-            <w:noWrap/>
-            <w:hideMark/>
-          </w:tcPr>
-          <w:p>
-            <w:pPr>
-              <w:jc w:val="right"/>
-              <w:rPr>
-                <w:rFonts w:ascii="Calibri" w:eastAsia="Times New Roman" w:hAnsi="Calibri" w:cs="Times New Roman"/>
-                <w:color w:val="000000"/>
-                <w:sz w:val="16"/>
-                <w:szCs w:val="16"/>
-              </w:rPr>
-            </w:pPr>
-            <w:r>
-              <w:rPr>
-                <w:rFonts w:ascii="Calibri" w:eastAsia="Times New Roman" w:hAnsi="Calibri" w:cs="Times New Roman"/>
-                <w:color w:val="000000"/>
-                <w:sz w:val="16"/>
-                <w:szCs w:val="16"/>
-              </w:rPr>
-              <w:t>-1.325139</w:t>
-            </w:r>
-          </w:p>
-        </w:tc>
-        <w:tc>
-          <w:tcPr>
-            <w:tcW w:w="1149" w:type="dxa"/>
-            <w:noWrap/>
-            <w:hideMark/>
-          </w:tcPr>
-          <w:p>
-            <w:pPr>
-              <w:jc w:val="right"/>
-              <w:rPr>
-                <w:rFonts w:ascii="Calibri" w:eastAsia="Times New Roman" w:hAnsi="Calibri" w:cs="Times New Roman"/>
-                <w:color w:val="000000"/>
-                <w:sz w:val="16"/>
-                <w:szCs w:val="16"/>
-              </w:rPr>
-            </w:pPr>
-            <w:r>
-              <w:rPr>
-                <w:rFonts w:ascii="Calibri" w:eastAsia="Times New Roman" w:hAnsi="Calibri" w:cs="Times New Roman"/>
-                <w:color w:val="000000"/>
-                <w:sz w:val="16"/>
-                <w:szCs w:val="16"/>
-              </w:rPr>
-              <w:t>0.012</w:t>
-            </w:r>
-          </w:p>
-        </w:tc>
-        <w:tc>
-          <w:tcPr>
-            <w:tcW w:w="1068" w:type="dxa"/>
-            <w:noWrap/>
-            <w:hideMark/>
-          </w:tcPr>
-          <w:p>
-            <w:pPr>
-              <w:jc w:val="right"/>
-              <w:rPr>
-                <w:rFonts w:ascii="Calibri" w:eastAsia="Times New Roman" w:hAnsi="Calibri" w:cs="Times New Roman"/>
-                <w:color w:val="000000"/>
-                <w:sz w:val="16"/>
-                <w:szCs w:val="16"/>
-              </w:rPr>
-            </w:pPr>
-            <w:r>
-              <w:rPr>
-                <w:rFonts w:ascii="Calibri" w:eastAsia="Times New Roman" w:hAnsi="Calibri" w:cs="Times New Roman"/>
-                <w:color w:val="000000"/>
-                <w:sz w:val="16"/>
-                <w:szCs w:val="16"/>
-              </w:rPr>
-              <w:t>0.26007563</w:t>
-            </w:r>
-          </w:p>
-        </w:tc>
-      </w:tr>
-      <w:tr>
-        <w:trPr>
-          <w:trHeight w:val="300"/>
-        </w:trPr>
-        <w:tc>
-          <w:tcPr>
-            <w:tcW w:w="4131" w:type="dxa"/>
-            <w:noWrap/>
-            <w:hideMark/>
-          </w:tcPr>
-          <w:p>
-            <w:pPr>
-              <w:rPr>
-                <w:rFonts w:ascii="Calibri" w:eastAsia="Times New Roman" w:hAnsi="Calibri" w:cs="Times New Roman"/>
-                <w:color w:val="000000"/>
-                <w:sz w:val="16"/>
-                <w:szCs w:val="16"/>
-              </w:rPr>
-            </w:pPr>
-            <w:r>
-              <w:rPr>
-                <w:rFonts w:ascii="Calibri" w:eastAsia="Times New Roman" w:hAnsi="Calibri" w:cs="Times New Roman"/>
-                <w:color w:val="000000"/>
-                <w:sz w:val="16"/>
-                <w:szCs w:val="16"/>
-              </w:rPr>
               <w:t>KEGG_PROXIMAL_TUBULE_BICARBONATE_RECLAMATION</w:t>
             </w:r>
           </w:p>
@@ -2620,7 +2515,469 @@
     </w:tbl>
     <w:p/>
     <w:p/>
+    <w:p>
+      <w:pPr>
+        <w:pStyle w:val="Heading3"/>
+      </w:pPr>
+      <w:r>
+        <w:t>Citrate Cycle (SDHA)</w:t>
+      </w:r>
+    </w:p>
+    <w:p>
+      <w:r>
+        <w:rPr>
+          <w:noProof/>
+        </w:rPr>
+        <w:drawing>
+          <wp:inline distT="0" distB="0" distL="0" distR="0" wp14:anchorId="09F07858" wp14:editId="6945784C">
+            <wp:extent cx="1803400" cy="1803400"/>
+            <wp:effectExtent l="0" t="0" r="0" b="0"/>
+            <wp:docPr id="3" name="Picture 3" descr="Macintosh HD:Users:davebridges:gsea_home:output:feb18:Acromegaly_KEGG.Gsea.1392738009669:enplot_KEGG_CITRATE_CYCLE_TCA_CYCLE_1955.png"/>
+            <wp:cNvGraphicFramePr>
+              <a:graphicFrameLocks xmlns:a="http://schemas.openxmlformats.org/drawingml/2006/main" noChangeAspect="1"/>
+            </wp:cNvGraphicFramePr>
+            <a:graphic xmlns:a="http://schemas.openxmlformats.org/drawingml/2006/main">
+              <a:graphicData uri="http://schemas.openxmlformats.org/drawingml/2006/picture">
+                <pic:pic xmlns:pic="http://schemas.openxmlformats.org/drawingml/2006/picture">
+                  <pic:nvPicPr>
+                    <pic:cNvPr id="0" name="Picture 3" descr="Macintosh HD:Users:davebridges:gsea_home:output:feb18:Acromegaly_KEGG.Gsea.1392738009669:enplot_KEGG_CITRATE_CYCLE_TCA_CYCLE_1955.png"/>
+                    <pic:cNvPicPr>
+                      <a:picLocks noChangeAspect="1" noChangeArrowheads="1"/>
+                    </pic:cNvPicPr>
+                  </pic:nvPicPr>
+                  <pic:blipFill>
+                    <a:blip r:embed="rId5">
+                      <a:extLst>
+                        <a:ext uri="{28A0092B-C50C-407E-A947-70E740481C1C}">
+                          <a14:useLocalDpi xmlns:a14="http://schemas.microsoft.com/office/drawing/2010/main" val="0"/>
+                        </a:ext>
+                      </a:extLst>
+                    </a:blip>
+                    <a:srcRect/>
+                    <a:stretch>
+                      <a:fillRect/>
+                    </a:stretch>
+                  </pic:blipFill>
+                  <pic:spPr bwMode="auto">
+                    <a:xfrm>
+                      <a:off x="0" y="0"/>
+                      <a:ext cx="1803400" cy="1803400"/>
+                    </a:xfrm>
+                    <a:prstGeom prst="rect">
+                      <a:avLst/>
+                    </a:prstGeom>
+                    <a:noFill/>
+                    <a:ln>
+                      <a:noFill/>
+                    </a:ln>
+                  </pic:spPr>
+                </pic:pic>
+              </a:graphicData>
+            </a:graphic>
+          </wp:inline>
+        </w:drawing>
+      </w:r>
+      <w:r>
+        <w:drawing>
+          <wp:inline distT="0" distB="0" distL="0" distR="0" wp14:anchorId="2924DB85" wp14:editId="060643FA">
+            <wp:extent cx="3657600" cy="1828800"/>
+            <wp:effectExtent l="0" t="0" r="0" b="0"/>
+            <wp:docPr id="2" name="Picture 2"/>
+            <wp:cNvGraphicFramePr>
+              <a:graphicFrameLocks xmlns:a="http://schemas.openxmlformats.org/drawingml/2006/main" noChangeAspect="1"/>
+            </wp:cNvGraphicFramePr>
+            <a:graphic xmlns:a="http://schemas.openxmlformats.org/drawingml/2006/main">
+              <a:graphicData uri="http://schemas.openxmlformats.org/drawingml/2006/picture">
+                <pic:pic xmlns:pic="http://schemas.openxmlformats.org/drawingml/2006/picture">
+                  <pic:nvPicPr>
+                    <pic:cNvPr id="0" name="Picture 2"/>
+                    <pic:cNvPicPr>
+                      <a:picLocks noChangeAspect="1" noChangeArrowheads="1"/>
+                    </pic:cNvPicPr>
+                  </pic:nvPicPr>
+                  <pic:blipFill>
+                    <a:blip r:embed="rId6">
+                      <a:extLst>
+                        <a:ext uri="{28A0092B-C50C-407E-A947-70E740481C1C}">
+                          <a14:useLocalDpi xmlns:a14="http://schemas.microsoft.com/office/drawing/2010/main" val="0"/>
+                        </a:ext>
+                      </a:extLst>
+                    </a:blip>
+                    <a:srcRect/>
+                    <a:stretch>
+                      <a:fillRect/>
+                    </a:stretch>
+                  </pic:blipFill>
+                  <pic:spPr bwMode="auto">
+                    <a:xfrm>
+                      <a:off x="0" y="0"/>
+                      <a:ext cx="3657600" cy="1828800"/>
+                    </a:xfrm>
+                    <a:prstGeom prst="rect">
+                      <a:avLst/>
+                    </a:prstGeom>
+                    <a:noFill/>
+                    <a:ln>
+                      <a:noFill/>
+                    </a:ln>
+                  </pic:spPr>
+                </pic:pic>
+              </a:graphicData>
+            </a:graphic>
+          </wp:inline>
+        </w:drawing>
+      </w:r>
+    </w:p>
     <w:p/>
+    <w:p>
+      <w:pPr>
+        <w:pStyle w:val="Heading3"/>
+      </w:pPr>
+    </w:p>
+    <w:p>
+      <w:pPr>
+        <w:pStyle w:val="Heading3"/>
+      </w:pPr>
+      <w:r>
+        <w:t>Fatty Acid Metabolism (ACSL4)</w:t>
+      </w:r>
+    </w:p>
+    <w:p>
+      <w:r>
+        <w:rPr>
+          <w:noProof/>
+        </w:rPr>
+        <w:drawing>
+          <wp:inline distT="0" distB="0" distL="0" distR="0" wp14:anchorId="396A8C50" wp14:editId="47959F45">
+            <wp:extent cx="1466850" cy="1466850"/>
+            <wp:effectExtent l="0" t="0" r="6350" b="6350"/>
+            <wp:docPr id="4" name="Picture 4" descr="Macintosh HD:Users:davebridges:gsea_home:output:feb18:Acromegaly_KEGG.Gsea.1392738009669:enplot_KEGG_FATTY_ACID_METABOLISM_1970.png"/>
+            <wp:cNvGraphicFramePr>
+              <a:graphicFrameLocks xmlns:a="http://schemas.openxmlformats.org/drawingml/2006/main" noChangeAspect="1"/>
+            </wp:cNvGraphicFramePr>
+            <a:graphic xmlns:a="http://schemas.openxmlformats.org/drawingml/2006/main">
+              <a:graphicData uri="http://schemas.openxmlformats.org/drawingml/2006/picture">
+                <pic:pic xmlns:pic="http://schemas.openxmlformats.org/drawingml/2006/picture">
+                  <pic:nvPicPr>
+                    <pic:cNvPr id="0" name="Picture 4" descr="Macintosh HD:Users:davebridges:gsea_home:output:feb18:Acromegaly_KEGG.Gsea.1392738009669:enplot_KEGG_FATTY_ACID_METABOLISM_1970.png"/>
+                    <pic:cNvPicPr>
+                      <a:picLocks noChangeAspect="1" noChangeArrowheads="1"/>
+                    </pic:cNvPicPr>
+                  </pic:nvPicPr>
+                  <pic:blipFill>
+                    <a:blip r:embed="rId7">
+                      <a:extLst>
+                        <a:ext uri="{28A0092B-C50C-407E-A947-70E740481C1C}">
+                          <a14:useLocalDpi xmlns:a14="http://schemas.microsoft.com/office/drawing/2010/main" val="0"/>
+                        </a:ext>
+                      </a:extLst>
+                    </a:blip>
+                    <a:srcRect/>
+                    <a:stretch>
+                      <a:fillRect/>
+                    </a:stretch>
+                  </pic:blipFill>
+                  <pic:spPr bwMode="auto">
+                    <a:xfrm>
+                      <a:off x="0" y="0"/>
+                      <a:ext cx="1466850" cy="1466850"/>
+                    </a:xfrm>
+                    <a:prstGeom prst="rect">
+                      <a:avLst/>
+                    </a:prstGeom>
+                    <a:noFill/>
+                    <a:ln>
+                      <a:noFill/>
+                    </a:ln>
+                  </pic:spPr>
+                </pic:pic>
+              </a:graphicData>
+            </a:graphic>
+          </wp:inline>
+        </w:drawing>
+      </w:r>
+      <w:r>
+        <w:drawing>
+          <wp:inline distT="0" distB="0" distL="0" distR="0" wp14:anchorId="520BFB79" wp14:editId="30BB2FE4">
+            <wp:extent cx="3004820" cy="1430535"/>
+            <wp:effectExtent l="0" t="0" r="0" b="0"/>
+            <wp:docPr id="1" name="Picture 1"/>
+            <wp:cNvGraphicFramePr>
+              <a:graphicFrameLocks xmlns:a="http://schemas.openxmlformats.org/drawingml/2006/main" noChangeAspect="1"/>
+            </wp:cNvGraphicFramePr>
+            <a:graphic xmlns:a="http://schemas.openxmlformats.org/drawingml/2006/main">
+              <a:graphicData uri="http://schemas.openxmlformats.org/drawingml/2006/picture">
+                <pic:pic xmlns:pic="http://schemas.openxmlformats.org/drawingml/2006/picture">
+                  <pic:nvPicPr>
+                    <pic:cNvPr id="0" name="Picture 1"/>
+                    <pic:cNvPicPr>
+                      <a:picLocks noChangeAspect="1" noChangeArrowheads="1"/>
+                    </pic:cNvPicPr>
+                  </pic:nvPicPr>
+                  <pic:blipFill>
+                    <a:blip r:embed="rId8">
+                      <a:extLst>
+                        <a:ext uri="{28A0092B-C50C-407E-A947-70E740481C1C}">
+                          <a14:useLocalDpi xmlns:a14="http://schemas.microsoft.com/office/drawing/2010/main" val="0"/>
+                        </a:ext>
+                      </a:extLst>
+                    </a:blip>
+                    <a:srcRect/>
+                    <a:stretch>
+                      <a:fillRect/>
+                    </a:stretch>
+                  </pic:blipFill>
+                  <pic:spPr bwMode="auto">
+                    <a:xfrm>
+                      <a:off x="0" y="0"/>
+                      <a:ext cx="3005408" cy="1430815"/>
+                    </a:xfrm>
+                    <a:prstGeom prst="rect">
+                      <a:avLst/>
+                    </a:prstGeom>
+                    <a:noFill/>
+                    <a:ln>
+                      <a:noFill/>
+                    </a:ln>
+                  </pic:spPr>
+                </pic:pic>
+              </a:graphicData>
+            </a:graphic>
+          </wp:inline>
+        </w:drawing>
+      </w:r>
+    </w:p>
+    <w:p/>
+    <w:p/>
+    <w:p>
+      <w:pPr>
+        <w:pStyle w:val="Heading3"/>
+      </w:pPr>
+      <w:r>
+        <w:t>Steroid Biosynthesis</w:t>
+      </w:r>
+    </w:p>
+    <w:p>
+      <w:r>
+        <w:rPr>
+          <w:noProof/>
+        </w:rPr>
+        <w:drawing>
+          <wp:inline distT="0" distB="0" distL="0" distR="0" wp14:anchorId="18291CFD" wp14:editId="7C49E39C">
+            <wp:extent cx="1828800" cy="1828800"/>
+            <wp:effectExtent l="0" t="0" r="0" b="0"/>
+            <wp:docPr id="9" name="Picture 9" descr="Macintosh HD:Users:davebridges:gsea_home:output:feb18:Acromegaly_KEGG.Gsea.1392738009669:enplot_KEGG_STEROID_BIOSYNTHESIS_1973.png"/>
+            <wp:cNvGraphicFramePr>
+              <a:graphicFrameLocks xmlns:a="http://schemas.openxmlformats.org/drawingml/2006/main" noChangeAspect="1"/>
+            </wp:cNvGraphicFramePr>
+            <a:graphic xmlns:a="http://schemas.openxmlformats.org/drawingml/2006/main">
+              <a:graphicData uri="http://schemas.openxmlformats.org/drawingml/2006/picture">
+                <pic:pic xmlns:pic="http://schemas.openxmlformats.org/drawingml/2006/picture">
+                  <pic:nvPicPr>
+                    <pic:cNvPr id="0" name="Picture 9" descr="Macintosh HD:Users:davebridges:gsea_home:output:feb18:Acromegaly_KEGG.Gsea.1392738009669:enplot_KEGG_STEROID_BIOSYNTHESIS_1973.png"/>
+                    <pic:cNvPicPr>
+                      <a:picLocks noChangeAspect="1" noChangeArrowheads="1"/>
+                    </pic:cNvPicPr>
+                  </pic:nvPicPr>
+                  <pic:blipFill>
+                    <a:blip r:embed="rId9">
+                      <a:extLst>
+                        <a:ext uri="{28A0092B-C50C-407E-A947-70E740481C1C}">
+                          <a14:useLocalDpi xmlns:a14="http://schemas.microsoft.com/office/drawing/2010/main" val="0"/>
+                        </a:ext>
+                      </a:extLst>
+                    </a:blip>
+                    <a:srcRect/>
+                    <a:stretch>
+                      <a:fillRect/>
+                    </a:stretch>
+                  </pic:blipFill>
+                  <pic:spPr bwMode="auto">
+                    <a:xfrm>
+                      <a:off x="0" y="0"/>
+                      <a:ext cx="1828800" cy="1828800"/>
+                    </a:xfrm>
+                    <a:prstGeom prst="rect">
+                      <a:avLst/>
+                    </a:prstGeom>
+                    <a:noFill/>
+                    <a:ln>
+                      <a:noFill/>
+                    </a:ln>
+                  </pic:spPr>
+                </pic:pic>
+              </a:graphicData>
+            </a:graphic>
+          </wp:inline>
+        </w:drawing>
+      </w:r>
+      <w:r>
+        <w:rPr>
+          <w:noProof/>
+        </w:rPr>
+        <w:drawing>
+          <wp:inline distT="0" distB="0" distL="0" distR="0" wp14:anchorId="39ADBF60" wp14:editId="59938856">
+            <wp:extent cx="3244451" cy="1130300"/>
+            <wp:effectExtent l="0" t="0" r="6985" b="0"/>
+            <wp:docPr id="10" name="Picture 10" descr="Macintosh HD:Users:davebridges:gsea_home:output:feb18:Acromegaly_KEGG.Gsea.1392738009669:KEGG_STEROID_BIOSYNTHESIS_1974.png"/>
+            <wp:cNvGraphicFramePr>
+              <a:graphicFrameLocks xmlns:a="http://schemas.openxmlformats.org/drawingml/2006/main" noChangeAspect="1"/>
+            </wp:cNvGraphicFramePr>
+            <a:graphic xmlns:a="http://schemas.openxmlformats.org/drawingml/2006/main">
+              <a:graphicData uri="http://schemas.openxmlformats.org/drawingml/2006/picture">
+                <pic:pic xmlns:pic="http://schemas.openxmlformats.org/drawingml/2006/picture">
+                  <pic:nvPicPr>
+                    <pic:cNvPr id="0" name="Picture 10" descr="Macintosh HD:Users:davebridges:gsea_home:output:feb18:Acromegaly_KEGG.Gsea.1392738009669:KEGG_STEROID_BIOSYNTHESIS_1974.png"/>
+                    <pic:cNvPicPr>
+                      <a:picLocks noChangeAspect="1" noChangeArrowheads="1"/>
+                    </pic:cNvPicPr>
+                  </pic:nvPicPr>
+                  <pic:blipFill>
+                    <a:blip r:embed="rId10">
+                      <a:extLst>
+                        <a:ext uri="{28A0092B-C50C-407E-A947-70E740481C1C}">
+                          <a14:useLocalDpi xmlns:a14="http://schemas.microsoft.com/office/drawing/2010/main" val="0"/>
+                        </a:ext>
+                      </a:extLst>
+                    </a:blip>
+                    <a:srcRect/>
+                    <a:stretch>
+                      <a:fillRect/>
+                    </a:stretch>
+                  </pic:blipFill>
+                  <pic:spPr bwMode="auto">
+                    <a:xfrm>
+                      <a:off x="0" y="0"/>
+                      <a:ext cx="3244871" cy="1130446"/>
+                    </a:xfrm>
+                    <a:prstGeom prst="rect">
+                      <a:avLst/>
+                    </a:prstGeom>
+                    <a:noFill/>
+                    <a:ln>
+                      <a:noFill/>
+                    </a:ln>
+                  </pic:spPr>
+                </pic:pic>
+              </a:graphicData>
+            </a:graphic>
+          </wp:inline>
+        </w:drawing>
+      </w:r>
+    </w:p>
+    <w:p>
+      <w:pPr>
+        <w:pStyle w:val="Heading3"/>
+      </w:pPr>
+      <w:r>
+        <w:t>PPAR Signaling (ACSL4)</w:t>
+      </w:r>
+    </w:p>
+    <w:p>
+      <w:r>
+        <w:drawing>
+          <wp:inline distT="0" distB="0" distL="0" distR="0" wp14:anchorId="0BE22981" wp14:editId="7E5F00AB">
+            <wp:extent cx="1828800" cy="1828800"/>
+            <wp:effectExtent l="0" t="0" r="0" b="0"/>
+            <wp:docPr id="5" name="Picture 5" descr="Macintosh HD:Users:davebridges:gsea_home:output:feb18:Acromegaly_KEGG.Gsea.1392738009669:enplot_KEGG_PPAR_SIGNALING_PATHWAY_1976.png"/>
+            <wp:cNvGraphicFramePr>
+              <a:graphicFrameLocks xmlns:a="http://schemas.openxmlformats.org/drawingml/2006/main" noChangeAspect="1"/>
+            </wp:cNvGraphicFramePr>
+            <a:graphic xmlns:a="http://schemas.openxmlformats.org/drawingml/2006/main">
+              <a:graphicData uri="http://schemas.openxmlformats.org/drawingml/2006/picture">
+                <pic:pic xmlns:pic="http://schemas.openxmlformats.org/drawingml/2006/picture">
+                  <pic:nvPicPr>
+                    <pic:cNvPr id="0" name="Picture 5" descr="Macintosh HD:Users:davebridges:gsea_home:output:feb18:Acromegaly_KEGG.Gsea.1392738009669:enplot_KEGG_PPAR_SIGNALING_PATHWAY_1976.png"/>
+                    <pic:cNvPicPr>
+                      <a:picLocks noChangeAspect="1" noChangeArrowheads="1"/>
+                    </pic:cNvPicPr>
+                  </pic:nvPicPr>
+                  <pic:blipFill>
+                    <a:blip r:embed="rId11">
+                      <a:extLst>
+                        <a:ext uri="{28A0092B-C50C-407E-A947-70E740481C1C}">
+                          <a14:useLocalDpi xmlns:a14="http://schemas.microsoft.com/office/drawing/2010/main" val="0"/>
+                        </a:ext>
+                      </a:extLst>
+                    </a:blip>
+                    <a:srcRect/>
+                    <a:stretch>
+                      <a:fillRect/>
+                    </a:stretch>
+                  </pic:blipFill>
+                  <pic:spPr bwMode="auto">
+                    <a:xfrm>
+                      <a:off x="0" y="0"/>
+                      <a:ext cx="1828800" cy="1828800"/>
+                    </a:xfrm>
+                    <a:prstGeom prst="rect">
+                      <a:avLst/>
+                    </a:prstGeom>
+                    <a:noFill/>
+                    <a:ln>
+                      <a:noFill/>
+                    </a:ln>
+                  </pic:spPr>
+                </pic:pic>
+              </a:graphicData>
+            </a:graphic>
+          </wp:inline>
+        </w:drawing>
+      </w:r>
+      <w:r>
+        <w:rPr>
+          <w:noProof/>
+        </w:rPr>
+        <w:drawing>
+          <wp:inline distT="0" distB="0" distL="0" distR="0" wp14:anchorId="1DA992EA" wp14:editId="0D75D8FA">
+            <wp:extent cx="1723448" cy="1689538"/>
+            <wp:effectExtent l="0" t="0" r="3810" b="12700"/>
+            <wp:docPr id="6" name="Picture 6" descr="Macintosh HD:Users:davebridges:gsea_home:output:feb18:Acromegaly_KEGG.Gsea.1392738009669:KEGG_PPAR_SIGNALING_PATHWAY_1977.png"/>
+            <wp:cNvGraphicFramePr>
+              <a:graphicFrameLocks xmlns:a="http://schemas.openxmlformats.org/drawingml/2006/main" noChangeAspect="1"/>
+            </wp:cNvGraphicFramePr>
+            <a:graphic xmlns:a="http://schemas.openxmlformats.org/drawingml/2006/main">
+              <a:graphicData uri="http://schemas.openxmlformats.org/drawingml/2006/picture">
+                <pic:pic xmlns:pic="http://schemas.openxmlformats.org/drawingml/2006/picture">
+                  <pic:nvPicPr>
+                    <pic:cNvPr id="0" name="Picture 6" descr="Macintosh HD:Users:davebridges:gsea_home:output:feb18:Acromegaly_KEGG.Gsea.1392738009669:KEGG_PPAR_SIGNALING_PATHWAY_1977.png"/>
+                    <pic:cNvPicPr>
+                      <a:picLocks noChangeAspect="1" noChangeArrowheads="1"/>
+                    </pic:cNvPicPr>
+                  </pic:nvPicPr>
+                  <pic:blipFill>
+                    <a:blip r:embed="rId12">
+                      <a:extLst>
+                        <a:ext uri="{28A0092B-C50C-407E-A947-70E740481C1C}">
+                          <a14:useLocalDpi xmlns:a14="http://schemas.microsoft.com/office/drawing/2010/main" val="0"/>
+                        </a:ext>
+                      </a:extLst>
+                    </a:blip>
+                    <a:srcRect/>
+                    <a:stretch>
+                      <a:fillRect/>
+                    </a:stretch>
+                  </pic:blipFill>
+                  <pic:spPr bwMode="auto">
+                    <a:xfrm>
+                      <a:off x="0" y="0"/>
+                      <a:ext cx="1724209" cy="1690284"/>
+                    </a:xfrm>
+                    <a:prstGeom prst="rect">
+                      <a:avLst/>
+                    </a:prstGeom>
+                    <a:noFill/>
+                    <a:ln>
+                      <a:noFill/>
+                    </a:ln>
+                  </pic:spPr>
+                </pic:pic>
+              </a:graphicData>
+            </a:graphic>
+          </wp:inline>
+        </w:drawing>
+      </w:r>
+    </w:p>
     <w:p>
       <w:pPr>
         <w:pStyle w:val="Heading2"/>
@@ -2637,16 +2994,16 @@
     <w:tbl>
       <w:tblPr>
         <w:tblStyle w:val="TableGrid"/>
-        <w:tblW w:w="9988" w:type="dxa"/>
+        <w:tblW w:w="9777" w:type="dxa"/>
         <w:tblLook w:val="04A0" w:firstRow="1" w:lastRow="0" w:firstColumn="1" w:lastColumn="0" w:noHBand="0" w:noVBand="1"/>
       </w:tblPr>
       <w:tblGrid>
-        <w:gridCol w:w="4941"/>
-        <w:gridCol w:w="775"/>
+        <w:gridCol w:w="4860"/>
+        <w:gridCol w:w="564"/>
         <w:gridCol w:w="1068"/>
         <w:gridCol w:w="987"/>
         <w:gridCol w:w="1149"/>
-        <w:gridCol w:w="1068"/>
+        <w:gridCol w:w="1149"/>
       </w:tblGrid>
       <w:tr>
         <w:trPr>
@@ -2654,16 +3011,14 @@
         </w:trPr>
         <w:tc>
           <w:tcPr>
-            <w:tcW w:w="4941" w:type="dxa"/>
-            <w:noWrap/>
-            <w:hideMark/>
-          </w:tcPr>
-          <w:p>
-            <w:pPr>
-              <w:rPr>
-                <w:rFonts w:ascii="Calibri" w:eastAsia="Times New Roman" w:hAnsi="Calibri" w:cs="Times New Roman"/>
-                <w:b/>
-                <w:bCs/>
+            <w:tcW w:w="4860" w:type="dxa"/>
+            <w:noWrap/>
+            <w:hideMark/>
+          </w:tcPr>
+          <w:p>
+            <w:pPr>
+              <w:rPr>
+                <w:rFonts w:ascii="Calibri" w:eastAsia="Times New Roman" w:hAnsi="Calibri" w:cs="Times New Roman"/>
                 <w:color w:val="000000"/>
                 <w:sz w:val="16"/>
                 <w:szCs w:val="16"/>
@@ -2679,30 +3034,10 @@
               <w:t>Pathway</w:t>
             </w:r>
           </w:p>
-          <w:p>
-            <w:pPr>
-              <w:tabs>
-                <w:tab w:val="left" w:pos="530"/>
-              </w:tabs>
-              <w:rPr>
-                <w:rFonts w:ascii="Calibri" w:eastAsia="Times New Roman" w:hAnsi="Calibri" w:cs="Times New Roman"/>
-                <w:sz w:val="16"/>
-                <w:szCs w:val="16"/>
-              </w:rPr>
-            </w:pPr>
-            <w:r>
-              <w:rPr>
-                <w:rFonts w:ascii="Calibri" w:eastAsia="Times New Roman" w:hAnsi="Calibri" w:cs="Times New Roman"/>
-                <w:sz w:val="16"/>
-                <w:szCs w:val="16"/>
-              </w:rPr>
-              <w:tab/>
-            </w:r>
-          </w:p>
-        </w:tc>
-        <w:tc>
-          <w:tcPr>
-            <w:tcW w:w="775" w:type="dxa"/>
+        </w:tc>
+        <w:tc>
+          <w:tcPr>
+            <w:tcW w:w="564" w:type="dxa"/>
             <w:noWrap/>
             <w:hideMark/>
           </w:tcPr>
@@ -2817,7 +3152,7 @@
         </w:tc>
         <w:tc>
           <w:tcPr>
-            <w:tcW w:w="1068" w:type="dxa"/>
+            <w:tcW w:w="1149" w:type="dxa"/>
             <w:noWrap/>
             <w:hideMark/>
           </w:tcPr>
@@ -2859,7 +3194,7 @@
         </w:trPr>
         <w:tc>
           <w:tcPr>
-            <w:tcW w:w="4941" w:type="dxa"/>
+            <w:tcW w:w="4860" w:type="dxa"/>
             <w:noWrap/>
             <w:hideMark/>
           </w:tcPr>
@@ -2885,7 +3220,7 @@
         </w:tc>
         <w:tc>
           <w:tcPr>
-            <w:tcW w:w="775" w:type="dxa"/>
+            <w:tcW w:w="564" w:type="dxa"/>
             <w:noWrap/>
             <w:hideMark/>
           </w:tcPr>
@@ -2993,7 +3328,7 @@
         </w:tc>
         <w:tc>
           <w:tcPr>
-            <w:tcW w:w="1068" w:type="dxa"/>
+            <w:tcW w:w="1149" w:type="dxa"/>
             <w:noWrap/>
             <w:hideMark/>
           </w:tcPr>
@@ -3025,54 +3360,54 @@
         </w:trPr>
         <w:tc>
           <w:tcPr>
-            <w:tcW w:w="4941" w:type="dxa"/>
-            <w:noWrap/>
-            <w:hideMark/>
-          </w:tcPr>
-          <w:p>
-            <w:pPr>
-              <w:rPr>
-                <w:rFonts w:ascii="Calibri" w:eastAsia="Times New Roman" w:hAnsi="Calibri" w:cs="Times New Roman"/>
-                <w:color w:val="000000"/>
-                <w:sz w:val="16"/>
-                <w:szCs w:val="16"/>
-              </w:rPr>
-            </w:pPr>
-            <w:r>
-              <w:rPr>
-                <w:rFonts w:ascii="Calibri" w:eastAsia="Times New Roman" w:hAnsi="Calibri" w:cs="Times New Roman"/>
-                <w:color w:val="000000"/>
-                <w:sz w:val="16"/>
-                <w:szCs w:val="16"/>
-              </w:rPr>
-              <w:t>KEGG_COMPLEMENT_AND_COAGULATION_CASCADES</w:t>
-            </w:r>
-          </w:p>
-        </w:tc>
-        <w:tc>
-          <w:tcPr>
-            <w:tcW w:w="775" w:type="dxa"/>
-            <w:noWrap/>
-            <w:hideMark/>
-          </w:tcPr>
-          <w:p>
-            <w:pPr>
-              <w:jc w:val="right"/>
-              <w:rPr>
-                <w:rFonts w:ascii="Calibri" w:eastAsia="Times New Roman" w:hAnsi="Calibri" w:cs="Times New Roman"/>
-                <w:color w:val="000000"/>
-                <w:sz w:val="16"/>
-                <w:szCs w:val="16"/>
-              </w:rPr>
-            </w:pPr>
-            <w:r>
-              <w:rPr>
-                <w:rFonts w:ascii="Calibri" w:eastAsia="Times New Roman" w:hAnsi="Calibri" w:cs="Times New Roman"/>
-                <w:color w:val="000000"/>
-                <w:sz w:val="16"/>
-                <w:szCs w:val="16"/>
-              </w:rPr>
-              <w:t>69</w:t>
+            <w:tcW w:w="4860" w:type="dxa"/>
+            <w:noWrap/>
+            <w:hideMark/>
+          </w:tcPr>
+          <w:p>
+            <w:pPr>
+              <w:rPr>
+                <w:rFonts w:ascii="Calibri" w:eastAsia="Times New Roman" w:hAnsi="Calibri" w:cs="Times New Roman"/>
+                <w:color w:val="000000"/>
+                <w:sz w:val="16"/>
+                <w:szCs w:val="16"/>
+              </w:rPr>
+            </w:pPr>
+            <w:r>
+              <w:rPr>
+                <w:rFonts w:ascii="Calibri" w:eastAsia="Times New Roman" w:hAnsi="Calibri" w:cs="Times New Roman"/>
+                <w:color w:val="000000"/>
+                <w:sz w:val="16"/>
+                <w:szCs w:val="16"/>
+              </w:rPr>
+              <w:t>KEGG_CHEMOKINE_SIGNALING_PATHWAY</w:t>
+            </w:r>
+          </w:p>
+        </w:tc>
+        <w:tc>
+          <w:tcPr>
+            <w:tcW w:w="564" w:type="dxa"/>
+            <w:noWrap/>
+            <w:hideMark/>
+          </w:tcPr>
+          <w:p>
+            <w:pPr>
+              <w:jc w:val="right"/>
+              <w:rPr>
+                <w:rFonts w:ascii="Calibri" w:eastAsia="Times New Roman" w:hAnsi="Calibri" w:cs="Times New Roman"/>
+                <w:color w:val="000000"/>
+                <w:sz w:val="16"/>
+                <w:szCs w:val="16"/>
+              </w:rPr>
+            </w:pPr>
+            <w:r>
+              <w:rPr>
+                <w:rFonts w:ascii="Calibri" w:eastAsia="Times New Roman" w:hAnsi="Calibri" w:cs="Times New Roman"/>
+                <w:color w:val="000000"/>
+                <w:sz w:val="16"/>
+                <w:szCs w:val="16"/>
+              </w:rPr>
+              <w:t>189</w:t>
             </w:r>
           </w:p>
         </w:tc>
@@ -3099,7 +3434,7 @@
                 <w:sz w:val="16"/>
                 <w:szCs w:val="16"/>
               </w:rPr>
-              <w:t>0.596523</w:t>
+              <w:t>0.52829546</w:t>
             </w:r>
           </w:p>
         </w:tc>
@@ -3126,7 +3461,7 @@
                 <w:sz w:val="16"/>
                 <w:szCs w:val="16"/>
               </w:rPr>
-              <w:t>1.6347167</w:t>
+              <w:t>1.6230069</w:t>
             </w:r>
           </w:p>
         </w:tc>
@@ -3153,34 +3488,34 @@
                 <w:sz w:val="16"/>
                 <w:szCs w:val="16"/>
               </w:rPr>
-              <w:t>0.001443001</w:t>
-            </w:r>
-          </w:p>
-        </w:tc>
-        <w:tc>
-          <w:tcPr>
-            <w:tcW w:w="1068" w:type="dxa"/>
-            <w:noWrap/>
-            <w:hideMark/>
-          </w:tcPr>
-          <w:p>
-            <w:pPr>
-              <w:jc w:val="right"/>
-              <w:rPr>
-                <w:rFonts w:ascii="Calibri" w:eastAsia="Times New Roman" w:hAnsi="Calibri" w:cs="Times New Roman"/>
-                <w:color w:val="000000"/>
-                <w:sz w:val="16"/>
-                <w:szCs w:val="16"/>
-              </w:rPr>
-            </w:pPr>
-            <w:r>
-              <w:rPr>
-                <w:rFonts w:ascii="Calibri" w:eastAsia="Times New Roman" w:hAnsi="Calibri" w:cs="Times New Roman"/>
-                <w:color w:val="000000"/>
-                <w:sz w:val="16"/>
-                <w:szCs w:val="16"/>
-              </w:rPr>
-              <w:t>0.10386536</w:t>
+              <w:t>0</w:t>
+            </w:r>
+          </w:p>
+        </w:tc>
+        <w:tc>
+          <w:tcPr>
+            <w:tcW w:w="1149" w:type="dxa"/>
+            <w:noWrap/>
+            <w:hideMark/>
+          </w:tcPr>
+          <w:p>
+            <w:pPr>
+              <w:jc w:val="right"/>
+              <w:rPr>
+                <w:rFonts w:ascii="Calibri" w:eastAsia="Times New Roman" w:hAnsi="Calibri" w:cs="Times New Roman"/>
+                <w:color w:val="000000"/>
+                <w:sz w:val="16"/>
+                <w:szCs w:val="16"/>
+              </w:rPr>
+            </w:pPr>
+            <w:r>
+              <w:rPr>
+                <w:rFonts w:ascii="Calibri" w:eastAsia="Times New Roman" w:hAnsi="Calibri" w:cs="Times New Roman"/>
+                <w:color w:val="000000"/>
+                <w:sz w:val="16"/>
+                <w:szCs w:val="16"/>
+              </w:rPr>
+              <w:t>0.08772151</w:t>
             </w:r>
           </w:p>
         </w:tc>
@@ -3191,54 +3526,54 @@
         </w:trPr>
         <w:tc>
           <w:tcPr>
-            <w:tcW w:w="4941" w:type="dxa"/>
-            <w:noWrap/>
-            <w:hideMark/>
-          </w:tcPr>
-          <w:p>
-            <w:pPr>
-              <w:rPr>
-                <w:rFonts w:ascii="Calibri" w:eastAsia="Times New Roman" w:hAnsi="Calibri" w:cs="Times New Roman"/>
-                <w:color w:val="000000"/>
-                <w:sz w:val="16"/>
-                <w:szCs w:val="16"/>
-              </w:rPr>
-            </w:pPr>
-            <w:r>
-              <w:rPr>
-                <w:rFonts w:ascii="Calibri" w:eastAsia="Times New Roman" w:hAnsi="Calibri" w:cs="Times New Roman"/>
-                <w:color w:val="000000"/>
-                <w:sz w:val="16"/>
-                <w:szCs w:val="16"/>
-              </w:rPr>
-              <w:t>KEGG_CHEMOKINE_SIGNALING_PATHWAY</w:t>
-            </w:r>
-          </w:p>
-        </w:tc>
-        <w:tc>
-          <w:tcPr>
-            <w:tcW w:w="775" w:type="dxa"/>
-            <w:noWrap/>
-            <w:hideMark/>
-          </w:tcPr>
-          <w:p>
-            <w:pPr>
-              <w:jc w:val="right"/>
-              <w:rPr>
-                <w:rFonts w:ascii="Calibri" w:eastAsia="Times New Roman" w:hAnsi="Calibri" w:cs="Times New Roman"/>
-                <w:color w:val="000000"/>
-                <w:sz w:val="16"/>
-                <w:szCs w:val="16"/>
-              </w:rPr>
-            </w:pPr>
-            <w:r>
-              <w:rPr>
-                <w:rFonts w:ascii="Calibri" w:eastAsia="Times New Roman" w:hAnsi="Calibri" w:cs="Times New Roman"/>
-                <w:color w:val="000000"/>
-                <w:sz w:val="16"/>
-                <w:szCs w:val="16"/>
-              </w:rPr>
-              <w:t>189</w:t>
+            <w:tcW w:w="4860" w:type="dxa"/>
+            <w:noWrap/>
+            <w:hideMark/>
+          </w:tcPr>
+          <w:p>
+            <w:pPr>
+              <w:rPr>
+                <w:rFonts w:ascii="Calibri" w:eastAsia="Times New Roman" w:hAnsi="Calibri" w:cs="Times New Roman"/>
+                <w:color w:val="000000"/>
+                <w:sz w:val="16"/>
+                <w:szCs w:val="16"/>
+              </w:rPr>
+            </w:pPr>
+            <w:r>
+              <w:rPr>
+                <w:rFonts w:ascii="Calibri" w:eastAsia="Times New Roman" w:hAnsi="Calibri" w:cs="Times New Roman"/>
+                <w:color w:val="000000"/>
+                <w:sz w:val="16"/>
+                <w:szCs w:val="16"/>
+              </w:rPr>
+              <w:t>KEGG_COMPLEMENT_AND_COAGULATION_CASCADES</w:t>
+            </w:r>
+          </w:p>
+        </w:tc>
+        <w:tc>
+          <w:tcPr>
+            <w:tcW w:w="564" w:type="dxa"/>
+            <w:noWrap/>
+            <w:hideMark/>
+          </w:tcPr>
+          <w:p>
+            <w:pPr>
+              <w:jc w:val="right"/>
+              <w:rPr>
+                <w:rFonts w:ascii="Calibri" w:eastAsia="Times New Roman" w:hAnsi="Calibri" w:cs="Times New Roman"/>
+                <w:color w:val="000000"/>
+                <w:sz w:val="16"/>
+                <w:szCs w:val="16"/>
+              </w:rPr>
+            </w:pPr>
+            <w:r>
+              <w:rPr>
+                <w:rFonts w:ascii="Calibri" w:eastAsia="Times New Roman" w:hAnsi="Calibri" w:cs="Times New Roman"/>
+                <w:color w:val="000000"/>
+                <w:sz w:val="16"/>
+                <w:szCs w:val="16"/>
+              </w:rPr>
+              <w:t>69</w:t>
             </w:r>
           </w:p>
         </w:tc>
@@ -3265,7 +3600,7 @@
                 <w:sz w:val="16"/>
                 <w:szCs w:val="16"/>
               </w:rPr>
-              <w:t>0.52829546</w:t>
+              <w:t>0.596523</w:t>
             </w:r>
           </w:p>
         </w:tc>
@@ -3292,7 +3627,7 @@
                 <w:sz w:val="16"/>
                 <w:szCs w:val="16"/>
               </w:rPr>
-              <w:t>1.6230069</w:t>
+              <w:t>1.6347167</w:t>
             </w:r>
           </w:p>
         </w:tc>
@@ -3319,34 +3654,34 @@
                 <w:sz w:val="16"/>
                 <w:szCs w:val="16"/>
               </w:rPr>
-              <w:t>0</w:t>
-            </w:r>
-          </w:p>
-        </w:tc>
-        <w:tc>
-          <w:tcPr>
-            <w:tcW w:w="1068" w:type="dxa"/>
-            <w:noWrap/>
-            <w:hideMark/>
-          </w:tcPr>
-          <w:p>
-            <w:pPr>
-              <w:jc w:val="right"/>
-              <w:rPr>
-                <w:rFonts w:ascii="Calibri" w:eastAsia="Times New Roman" w:hAnsi="Calibri" w:cs="Times New Roman"/>
-                <w:color w:val="000000"/>
-                <w:sz w:val="16"/>
-                <w:szCs w:val="16"/>
-              </w:rPr>
-            </w:pPr>
-            <w:r>
-              <w:rPr>
-                <w:rFonts w:ascii="Calibri" w:eastAsia="Times New Roman" w:hAnsi="Calibri" w:cs="Times New Roman"/>
-                <w:color w:val="000000"/>
-                <w:sz w:val="16"/>
-                <w:szCs w:val="16"/>
-              </w:rPr>
-              <w:t>0.08772151</w:t>
+              <w:t>0.001443001</w:t>
+            </w:r>
+          </w:p>
+        </w:tc>
+        <w:tc>
+          <w:tcPr>
+            <w:tcW w:w="1149" w:type="dxa"/>
+            <w:noWrap/>
+            <w:hideMark/>
+          </w:tcPr>
+          <w:p>
+            <w:pPr>
+              <w:jc w:val="right"/>
+              <w:rPr>
+                <w:rFonts w:ascii="Calibri" w:eastAsia="Times New Roman" w:hAnsi="Calibri" w:cs="Times New Roman"/>
+                <w:color w:val="000000"/>
+                <w:sz w:val="16"/>
+                <w:szCs w:val="16"/>
+              </w:rPr>
+            </w:pPr>
+            <w:r>
+              <w:rPr>
+                <w:rFonts w:ascii="Calibri" w:eastAsia="Times New Roman" w:hAnsi="Calibri" w:cs="Times New Roman"/>
+                <w:color w:val="000000"/>
+                <w:sz w:val="16"/>
+                <w:szCs w:val="16"/>
+              </w:rPr>
+              <w:t>0.10386536</w:t>
             </w:r>
           </w:p>
         </w:tc>
@@ -3357,54 +3692,54 @@
         </w:trPr>
         <w:tc>
           <w:tcPr>
-            <w:tcW w:w="4941" w:type="dxa"/>
-            <w:noWrap/>
-            <w:hideMark/>
-          </w:tcPr>
-          <w:p>
-            <w:pPr>
-              <w:rPr>
-                <w:rFonts w:ascii="Calibri" w:eastAsia="Times New Roman" w:hAnsi="Calibri" w:cs="Times New Roman"/>
-                <w:color w:val="000000"/>
-                <w:sz w:val="16"/>
-                <w:szCs w:val="16"/>
-              </w:rPr>
-            </w:pPr>
-            <w:r>
-              <w:rPr>
-                <w:rFonts w:ascii="Calibri" w:eastAsia="Times New Roman" w:hAnsi="Calibri" w:cs="Times New Roman"/>
-                <w:color w:val="000000"/>
-                <w:sz w:val="16"/>
-                <w:szCs w:val="16"/>
-              </w:rPr>
-              <w:t>KEGG_RIBOSOME</w:t>
-            </w:r>
-          </w:p>
-        </w:tc>
-        <w:tc>
-          <w:tcPr>
-            <w:tcW w:w="775" w:type="dxa"/>
-            <w:noWrap/>
-            <w:hideMark/>
-          </w:tcPr>
-          <w:p>
-            <w:pPr>
-              <w:jc w:val="right"/>
-              <w:rPr>
-                <w:rFonts w:ascii="Calibri" w:eastAsia="Times New Roman" w:hAnsi="Calibri" w:cs="Times New Roman"/>
-                <w:color w:val="000000"/>
-                <w:sz w:val="16"/>
-                <w:szCs w:val="16"/>
-              </w:rPr>
-            </w:pPr>
-            <w:r>
-              <w:rPr>
-                <w:rFonts w:ascii="Calibri" w:eastAsia="Times New Roman" w:hAnsi="Calibri" w:cs="Times New Roman"/>
-                <w:color w:val="000000"/>
-                <w:sz w:val="16"/>
-                <w:szCs w:val="16"/>
-              </w:rPr>
-              <w:t>88</w:t>
+            <w:tcW w:w="4860" w:type="dxa"/>
+            <w:noWrap/>
+            <w:hideMark/>
+          </w:tcPr>
+          <w:p>
+            <w:pPr>
+              <w:rPr>
+                <w:rFonts w:ascii="Calibri" w:eastAsia="Times New Roman" w:hAnsi="Calibri" w:cs="Times New Roman"/>
+                <w:color w:val="000000"/>
+                <w:sz w:val="16"/>
+                <w:szCs w:val="16"/>
+              </w:rPr>
+            </w:pPr>
+            <w:r>
+              <w:rPr>
+                <w:rFonts w:ascii="Calibri" w:eastAsia="Times New Roman" w:hAnsi="Calibri" w:cs="Times New Roman"/>
+                <w:color w:val="000000"/>
+                <w:sz w:val="16"/>
+                <w:szCs w:val="16"/>
+              </w:rPr>
+              <w:t>KEGG_TASTE_TRANSDUCTION</w:t>
+            </w:r>
+          </w:p>
+        </w:tc>
+        <w:tc>
+          <w:tcPr>
+            <w:tcW w:w="564" w:type="dxa"/>
+            <w:noWrap/>
+            <w:hideMark/>
+          </w:tcPr>
+          <w:p>
+            <w:pPr>
+              <w:jc w:val="right"/>
+              <w:rPr>
+                <w:rFonts w:ascii="Calibri" w:eastAsia="Times New Roman" w:hAnsi="Calibri" w:cs="Times New Roman"/>
+                <w:color w:val="000000"/>
+                <w:sz w:val="16"/>
+                <w:szCs w:val="16"/>
+              </w:rPr>
+            </w:pPr>
+            <w:r>
+              <w:rPr>
+                <w:rFonts w:ascii="Calibri" w:eastAsia="Times New Roman" w:hAnsi="Calibri" w:cs="Times New Roman"/>
+                <w:color w:val="000000"/>
+                <w:sz w:val="16"/>
+                <w:szCs w:val="16"/>
+              </w:rPr>
+              <w:t>50</w:t>
             </w:r>
           </w:p>
         </w:tc>
@@ -3431,7 +3766,7 @@
                 <w:sz w:val="16"/>
                 <w:szCs w:val="16"/>
               </w:rPr>
-              <w:t>0.54439074</w:t>
+              <w:t>0.5906472</w:t>
             </w:r>
           </w:p>
         </w:tc>
@@ -3458,7 +3793,7 @@
                 <w:sz w:val="16"/>
                 <w:szCs w:val="16"/>
               </w:rPr>
-              <w:t>1.5418881</w:t>
+              <w:t>1.5127466</w:t>
             </w:r>
           </w:p>
         </w:tc>
@@ -3485,34 +3820,34 @@
                 <w:sz w:val="16"/>
                 <w:szCs w:val="16"/>
               </w:rPr>
-              <w:t>0.001392758</w:t>
-            </w:r>
-          </w:p>
-        </w:tc>
-        <w:tc>
-          <w:tcPr>
-            <w:tcW w:w="1068" w:type="dxa"/>
-            <w:noWrap/>
-            <w:hideMark/>
-          </w:tcPr>
-          <w:p>
-            <w:pPr>
-              <w:jc w:val="right"/>
-              <w:rPr>
-                <w:rFonts w:ascii="Calibri" w:eastAsia="Times New Roman" w:hAnsi="Calibri" w:cs="Times New Roman"/>
-                <w:color w:val="000000"/>
-                <w:sz w:val="16"/>
-                <w:szCs w:val="16"/>
-              </w:rPr>
-            </w:pPr>
-            <w:r>
-              <w:rPr>
-                <w:rFonts w:ascii="Calibri" w:eastAsia="Times New Roman" w:hAnsi="Calibri" w:cs="Times New Roman"/>
-                <w:color w:val="000000"/>
-                <w:sz w:val="16"/>
-                <w:szCs w:val="16"/>
-              </w:rPr>
-              <w:t>0.19057812</w:t>
+              <w:t>0.015060241</w:t>
+            </w:r>
+          </w:p>
+        </w:tc>
+        <w:tc>
+          <w:tcPr>
+            <w:tcW w:w="1149" w:type="dxa"/>
+            <w:noWrap/>
+            <w:hideMark/>
+          </w:tcPr>
+          <w:p>
+            <w:pPr>
+              <w:jc w:val="right"/>
+              <w:rPr>
+                <w:rFonts w:ascii="Calibri" w:eastAsia="Times New Roman" w:hAnsi="Calibri" w:cs="Times New Roman"/>
+                <w:color w:val="000000"/>
+                <w:sz w:val="16"/>
+                <w:szCs w:val="16"/>
+              </w:rPr>
+            </w:pPr>
+            <w:r>
+              <w:rPr>
+                <w:rFonts w:ascii="Calibri" w:eastAsia="Times New Roman" w:hAnsi="Calibri" w:cs="Times New Roman"/>
+                <w:color w:val="000000"/>
+                <w:sz w:val="16"/>
+                <w:szCs w:val="16"/>
+              </w:rPr>
+              <w:t>0.124807574</w:t>
             </w:r>
           </w:p>
         </w:tc>
@@ -3523,54 +3858,54 @@
         </w:trPr>
         <w:tc>
           <w:tcPr>
-            <w:tcW w:w="4941" w:type="dxa"/>
-            <w:noWrap/>
-            <w:hideMark/>
-          </w:tcPr>
-          <w:p>
-            <w:pPr>
-              <w:rPr>
-                <w:rFonts w:ascii="Calibri" w:eastAsia="Times New Roman" w:hAnsi="Calibri" w:cs="Times New Roman"/>
-                <w:color w:val="000000"/>
-                <w:sz w:val="16"/>
-                <w:szCs w:val="16"/>
-              </w:rPr>
-            </w:pPr>
-            <w:r>
-              <w:rPr>
-                <w:rFonts w:ascii="Calibri" w:eastAsia="Times New Roman" w:hAnsi="Calibri" w:cs="Times New Roman"/>
-                <w:color w:val="000000"/>
-                <w:sz w:val="16"/>
-                <w:szCs w:val="16"/>
-              </w:rPr>
-              <w:t>KEGG_NATURAL_KILLER_CELL_MEDIATED_CYTOTOXICITY</w:t>
-            </w:r>
-          </w:p>
-        </w:tc>
-        <w:tc>
-          <w:tcPr>
-            <w:tcW w:w="775" w:type="dxa"/>
-            <w:noWrap/>
-            <w:hideMark/>
-          </w:tcPr>
-          <w:p>
-            <w:pPr>
-              <w:jc w:val="right"/>
-              <w:rPr>
-                <w:rFonts w:ascii="Calibri" w:eastAsia="Times New Roman" w:hAnsi="Calibri" w:cs="Times New Roman"/>
-                <w:color w:val="000000"/>
-                <w:sz w:val="16"/>
-                <w:szCs w:val="16"/>
-              </w:rPr>
-            </w:pPr>
-            <w:r>
-              <w:rPr>
-                <w:rFonts w:ascii="Calibri" w:eastAsia="Times New Roman" w:hAnsi="Calibri" w:cs="Times New Roman"/>
-                <w:color w:val="000000"/>
-                <w:sz w:val="16"/>
-                <w:szCs w:val="16"/>
-              </w:rPr>
-              <w:t>134</w:t>
+            <w:tcW w:w="4860" w:type="dxa"/>
+            <w:noWrap/>
+            <w:hideMark/>
+          </w:tcPr>
+          <w:p>
+            <w:pPr>
+              <w:rPr>
+                <w:rFonts w:ascii="Calibri" w:eastAsia="Times New Roman" w:hAnsi="Calibri" w:cs="Times New Roman"/>
+                <w:color w:val="000000"/>
+                <w:sz w:val="16"/>
+                <w:szCs w:val="16"/>
+              </w:rPr>
+            </w:pPr>
+            <w:r>
+              <w:rPr>
+                <w:rFonts w:ascii="Calibri" w:eastAsia="Times New Roman" w:hAnsi="Calibri" w:cs="Times New Roman"/>
+                <w:color w:val="000000"/>
+                <w:sz w:val="16"/>
+                <w:szCs w:val="16"/>
+              </w:rPr>
+              <w:t>KEGG_HEMATOPOIETIC_CELL_LINEAGE</w:t>
+            </w:r>
+          </w:p>
+        </w:tc>
+        <w:tc>
+          <w:tcPr>
+            <w:tcW w:w="564" w:type="dxa"/>
+            <w:noWrap/>
+            <w:hideMark/>
+          </w:tcPr>
+          <w:p>
+            <w:pPr>
+              <w:jc w:val="right"/>
+              <w:rPr>
+                <w:rFonts w:ascii="Calibri" w:eastAsia="Times New Roman" w:hAnsi="Calibri" w:cs="Times New Roman"/>
+                <w:color w:val="000000"/>
+                <w:sz w:val="16"/>
+                <w:szCs w:val="16"/>
+              </w:rPr>
+            </w:pPr>
+            <w:r>
+              <w:rPr>
+                <w:rFonts w:ascii="Calibri" w:eastAsia="Times New Roman" w:hAnsi="Calibri" w:cs="Times New Roman"/>
+                <w:color w:val="000000"/>
+                <w:sz w:val="16"/>
+                <w:szCs w:val="16"/>
+              </w:rPr>
+              <w:t>87</w:t>
             </w:r>
           </w:p>
         </w:tc>
@@ -3597,7 +3932,7 @@
                 <w:sz w:val="16"/>
                 <w:szCs w:val="16"/>
               </w:rPr>
-              <w:t>0.5230677</w:t>
+              <w:t>0.5371428</w:t>
             </w:r>
           </w:p>
         </w:tc>
@@ -3624,7 +3959,7 @@
                 <w:sz w:val="16"/>
                 <w:szCs w:val="16"/>
               </w:rPr>
-              <w:t>1.5413047</w:t>
+              <w:t>1.5246742</w:t>
             </w:r>
           </w:p>
         </w:tc>
@@ -3651,34 +3986,34 @@
                 <w:sz w:val="16"/>
                 <w:szCs w:val="16"/>
               </w:rPr>
-              <w:t>0</w:t>
-            </w:r>
-          </w:p>
-        </w:tc>
-        <w:tc>
-          <w:tcPr>
-            <w:tcW w:w="1068" w:type="dxa"/>
-            <w:noWrap/>
-            <w:hideMark/>
-          </w:tcPr>
-          <w:p>
-            <w:pPr>
-              <w:jc w:val="right"/>
-              <w:rPr>
-                <w:rFonts w:ascii="Calibri" w:eastAsia="Times New Roman" w:hAnsi="Calibri" w:cs="Times New Roman"/>
-                <w:color w:val="000000"/>
-                <w:sz w:val="16"/>
-                <w:szCs w:val="16"/>
-              </w:rPr>
-            </w:pPr>
-            <w:r>
-              <w:rPr>
-                <w:rFonts w:ascii="Calibri" w:eastAsia="Times New Roman" w:hAnsi="Calibri" w:cs="Times New Roman"/>
-                <w:color w:val="000000"/>
-                <w:sz w:val="16"/>
-                <w:szCs w:val="16"/>
-              </w:rPr>
-              <w:t>0.15322487</w:t>
+              <w:t>0.00286123</w:t>
+            </w:r>
+          </w:p>
+        </w:tc>
+        <w:tc>
+          <w:tcPr>
+            <w:tcW w:w="1149" w:type="dxa"/>
+            <w:noWrap/>
+            <w:hideMark/>
+          </w:tcPr>
+          <w:p>
+            <w:pPr>
+              <w:jc w:val="right"/>
+              <w:rPr>
+                <w:rFonts w:ascii="Calibri" w:eastAsia="Times New Roman" w:hAnsi="Calibri" w:cs="Times New Roman"/>
+                <w:color w:val="000000"/>
+                <w:sz w:val="16"/>
+                <w:szCs w:val="16"/>
+              </w:rPr>
+            </w:pPr>
+            <w:r>
+              <w:rPr>
+                <w:rFonts w:ascii="Calibri" w:eastAsia="Times New Roman" w:hAnsi="Calibri" w:cs="Times New Roman"/>
+                <w:color w:val="000000"/>
+                <w:sz w:val="16"/>
+                <w:szCs w:val="16"/>
+              </w:rPr>
+              <w:t>0.13929474</w:t>
             </w:r>
           </w:p>
         </w:tc>
@@ -3689,54 +4024,54 @@
         </w:trPr>
         <w:tc>
           <w:tcPr>
-            <w:tcW w:w="4941" w:type="dxa"/>
-            <w:noWrap/>
-            <w:hideMark/>
-          </w:tcPr>
-          <w:p>
-            <w:pPr>
-              <w:rPr>
-                <w:rFonts w:ascii="Calibri" w:eastAsia="Times New Roman" w:hAnsi="Calibri" w:cs="Times New Roman"/>
-                <w:color w:val="000000"/>
-                <w:sz w:val="16"/>
-                <w:szCs w:val="16"/>
-              </w:rPr>
-            </w:pPr>
-            <w:r>
-              <w:rPr>
-                <w:rFonts w:ascii="Calibri" w:eastAsia="Times New Roman" w:hAnsi="Calibri" w:cs="Times New Roman"/>
-                <w:color w:val="000000"/>
-                <w:sz w:val="16"/>
-                <w:szCs w:val="16"/>
-              </w:rPr>
-              <w:t>KEGG_LYSOSOME</w:t>
-            </w:r>
-          </w:p>
-        </w:tc>
-        <w:tc>
-          <w:tcPr>
-            <w:tcW w:w="775" w:type="dxa"/>
-            <w:noWrap/>
-            <w:hideMark/>
-          </w:tcPr>
-          <w:p>
-            <w:pPr>
-              <w:jc w:val="right"/>
-              <w:rPr>
-                <w:rFonts w:ascii="Calibri" w:eastAsia="Times New Roman" w:hAnsi="Calibri" w:cs="Times New Roman"/>
-                <w:color w:val="000000"/>
-                <w:sz w:val="16"/>
-                <w:szCs w:val="16"/>
-              </w:rPr>
-            </w:pPr>
-            <w:r>
-              <w:rPr>
-                <w:rFonts w:ascii="Calibri" w:eastAsia="Times New Roman" w:hAnsi="Calibri" w:cs="Times New Roman"/>
-                <w:color w:val="000000"/>
-                <w:sz w:val="16"/>
-                <w:szCs w:val="16"/>
-              </w:rPr>
-              <w:t>119</w:t>
+            <w:tcW w:w="4860" w:type="dxa"/>
+            <w:noWrap/>
+            <w:hideMark/>
+          </w:tcPr>
+          <w:p>
+            <w:pPr>
+              <w:rPr>
+                <w:rFonts w:ascii="Calibri" w:eastAsia="Times New Roman" w:hAnsi="Calibri" w:cs="Times New Roman"/>
+                <w:color w:val="000000"/>
+                <w:sz w:val="16"/>
+                <w:szCs w:val="16"/>
+              </w:rPr>
+            </w:pPr>
+            <w:r>
+              <w:rPr>
+                <w:rFonts w:ascii="Calibri" w:eastAsia="Times New Roman" w:hAnsi="Calibri" w:cs="Times New Roman"/>
+                <w:color w:val="000000"/>
+                <w:sz w:val="16"/>
+                <w:szCs w:val="16"/>
+              </w:rPr>
+              <w:t>KEGG_CYTOKINE_CYTOKINE_RECEPTOR_INTERACTION</w:t>
+            </w:r>
+          </w:p>
+        </w:tc>
+        <w:tc>
+          <w:tcPr>
+            <w:tcW w:w="564" w:type="dxa"/>
+            <w:noWrap/>
+            <w:hideMark/>
+          </w:tcPr>
+          <w:p>
+            <w:pPr>
+              <w:jc w:val="right"/>
+              <w:rPr>
+                <w:rFonts w:ascii="Calibri" w:eastAsia="Times New Roman" w:hAnsi="Calibri" w:cs="Times New Roman"/>
+                <w:color w:val="000000"/>
+                <w:sz w:val="16"/>
+                <w:szCs w:val="16"/>
+              </w:rPr>
+            </w:pPr>
+            <w:r>
+              <w:rPr>
+                <w:rFonts w:ascii="Calibri" w:eastAsia="Times New Roman" w:hAnsi="Calibri" w:cs="Times New Roman"/>
+                <w:color w:val="000000"/>
+                <w:sz w:val="16"/>
+                <w:szCs w:val="16"/>
+              </w:rPr>
+              <w:t>261</w:t>
             </w:r>
           </w:p>
         </w:tc>
@@ -3763,7 +4098,7 @@
                 <w:sz w:val="16"/>
                 <w:szCs w:val="16"/>
               </w:rPr>
-              <w:t>0.5218172</w:t>
+              <w:t>0.47486284</w:t>
             </w:r>
           </w:p>
         </w:tc>
@@ -3790,7 +4125,7 @@
                 <w:sz w:val="16"/>
                 <w:szCs w:val="16"/>
               </w:rPr>
-              <w:t>1.5342332</w:t>
+              <w:t>1.5129193</w:t>
             </w:r>
           </w:p>
         </w:tc>
@@ -3817,34 +4152,34 @@
                 <w:sz w:val="16"/>
                 <w:szCs w:val="16"/>
               </w:rPr>
-              <w:t>0</w:t>
-            </w:r>
-          </w:p>
-        </w:tc>
-        <w:tc>
-          <w:tcPr>
-            <w:tcW w:w="1068" w:type="dxa"/>
-            <w:noWrap/>
-            <w:hideMark/>
-          </w:tcPr>
-          <w:p>
-            <w:pPr>
-              <w:jc w:val="right"/>
-              <w:rPr>
-                <w:rFonts w:ascii="Calibri" w:eastAsia="Times New Roman" w:hAnsi="Calibri" w:cs="Times New Roman"/>
-                <w:color w:val="000000"/>
-                <w:sz w:val="16"/>
-                <w:szCs w:val="16"/>
-              </w:rPr>
-            </w:pPr>
-            <w:r>
-              <w:rPr>
-                <w:rFonts w:ascii="Calibri" w:eastAsia="Times New Roman" w:hAnsi="Calibri" w:cs="Times New Roman"/>
-                <w:color w:val="000000"/>
-                <w:sz w:val="16"/>
-                <w:szCs w:val="16"/>
-              </w:rPr>
-              <w:t>0.1419644</w:t>
+              <w:t>0.00120919</w:t>
+            </w:r>
+          </w:p>
+        </w:tc>
+        <w:tc>
+          <w:tcPr>
+            <w:tcW w:w="1149" w:type="dxa"/>
+            <w:noWrap/>
+            <w:hideMark/>
+          </w:tcPr>
+          <w:p>
+            <w:pPr>
+              <w:jc w:val="right"/>
+              <w:rPr>
+                <w:rFonts w:ascii="Calibri" w:eastAsia="Times New Roman" w:hAnsi="Calibri" w:cs="Times New Roman"/>
+                <w:color w:val="000000"/>
+                <w:sz w:val="16"/>
+                <w:szCs w:val="16"/>
+              </w:rPr>
+            </w:pPr>
+            <w:r>
+              <w:rPr>
+                <w:rFonts w:ascii="Calibri" w:eastAsia="Times New Roman" w:hAnsi="Calibri" w:cs="Times New Roman"/>
+                <w:color w:val="000000"/>
+                <w:sz w:val="16"/>
+                <w:szCs w:val="16"/>
+              </w:rPr>
+              <w:t>0.14017753</w:t>
             </w:r>
           </w:p>
         </w:tc>
@@ -3855,54 +4190,54 @@
         </w:trPr>
         <w:tc>
           <w:tcPr>
-            <w:tcW w:w="4941" w:type="dxa"/>
-            <w:noWrap/>
-            <w:hideMark/>
-          </w:tcPr>
-          <w:p>
-            <w:pPr>
-              <w:rPr>
-                <w:rFonts w:ascii="Calibri" w:eastAsia="Times New Roman" w:hAnsi="Calibri" w:cs="Times New Roman"/>
-                <w:color w:val="000000"/>
-                <w:sz w:val="16"/>
-                <w:szCs w:val="16"/>
-              </w:rPr>
-            </w:pPr>
-            <w:r>
-              <w:rPr>
-                <w:rFonts w:ascii="Calibri" w:eastAsia="Times New Roman" w:hAnsi="Calibri" w:cs="Times New Roman"/>
-                <w:color w:val="000000"/>
-                <w:sz w:val="16"/>
-                <w:szCs w:val="16"/>
-              </w:rPr>
-              <w:t>KEGG_HEMATOPOIETIC_CELL_LINEAGE</w:t>
-            </w:r>
-          </w:p>
-        </w:tc>
-        <w:tc>
-          <w:tcPr>
-            <w:tcW w:w="775" w:type="dxa"/>
-            <w:noWrap/>
-            <w:hideMark/>
-          </w:tcPr>
-          <w:p>
-            <w:pPr>
-              <w:jc w:val="right"/>
-              <w:rPr>
-                <w:rFonts w:ascii="Calibri" w:eastAsia="Times New Roman" w:hAnsi="Calibri" w:cs="Times New Roman"/>
-                <w:color w:val="000000"/>
-                <w:sz w:val="16"/>
-                <w:szCs w:val="16"/>
-              </w:rPr>
-            </w:pPr>
-            <w:r>
-              <w:rPr>
-                <w:rFonts w:ascii="Calibri" w:eastAsia="Times New Roman" w:hAnsi="Calibri" w:cs="Times New Roman"/>
-                <w:color w:val="000000"/>
-                <w:sz w:val="16"/>
-                <w:szCs w:val="16"/>
-              </w:rPr>
-              <w:t>87</w:t>
+            <w:tcW w:w="4860" w:type="dxa"/>
+            <w:noWrap/>
+            <w:hideMark/>
+          </w:tcPr>
+          <w:p>
+            <w:pPr>
+              <w:rPr>
+                <w:rFonts w:ascii="Calibri" w:eastAsia="Times New Roman" w:hAnsi="Calibri" w:cs="Times New Roman"/>
+                <w:color w:val="000000"/>
+                <w:sz w:val="16"/>
+                <w:szCs w:val="16"/>
+              </w:rPr>
+            </w:pPr>
+            <w:r>
+              <w:rPr>
+                <w:rFonts w:ascii="Calibri" w:eastAsia="Times New Roman" w:hAnsi="Calibri" w:cs="Times New Roman"/>
+                <w:color w:val="000000"/>
+                <w:sz w:val="16"/>
+                <w:szCs w:val="16"/>
+              </w:rPr>
+              <w:t>KEGG_LYSOSOME</w:t>
+            </w:r>
+          </w:p>
+        </w:tc>
+        <w:tc>
+          <w:tcPr>
+            <w:tcW w:w="564" w:type="dxa"/>
+            <w:noWrap/>
+            <w:hideMark/>
+          </w:tcPr>
+          <w:p>
+            <w:pPr>
+              <w:jc w:val="right"/>
+              <w:rPr>
+                <w:rFonts w:ascii="Calibri" w:eastAsia="Times New Roman" w:hAnsi="Calibri" w:cs="Times New Roman"/>
+                <w:color w:val="000000"/>
+                <w:sz w:val="16"/>
+                <w:szCs w:val="16"/>
+              </w:rPr>
+            </w:pPr>
+            <w:r>
+              <w:rPr>
+                <w:rFonts w:ascii="Calibri" w:eastAsia="Times New Roman" w:hAnsi="Calibri" w:cs="Times New Roman"/>
+                <w:color w:val="000000"/>
+                <w:sz w:val="16"/>
+                <w:szCs w:val="16"/>
+              </w:rPr>
+              <w:t>119</w:t>
             </w:r>
           </w:p>
         </w:tc>
@@ -3929,7 +4264,7 @@
                 <w:sz w:val="16"/>
                 <w:szCs w:val="16"/>
               </w:rPr>
-              <w:t>0.5371428</w:t>
+              <w:t>0.5218172</w:t>
             </w:r>
           </w:p>
         </w:tc>
@@ -3956,7 +4291,7 @@
                 <w:sz w:val="16"/>
                 <w:szCs w:val="16"/>
               </w:rPr>
-              <w:t>1.5246742</w:t>
+              <w:t>1.5342332</w:t>
             </w:r>
           </w:p>
         </w:tc>
@@ -3983,34 +4318,34 @@
                 <w:sz w:val="16"/>
                 <w:szCs w:val="16"/>
               </w:rPr>
-              <w:t>0.00286123</w:t>
-            </w:r>
-          </w:p>
-        </w:tc>
-        <w:tc>
-          <w:tcPr>
-            <w:tcW w:w="1068" w:type="dxa"/>
-            <w:noWrap/>
-            <w:hideMark/>
-          </w:tcPr>
-          <w:p>
-            <w:pPr>
-              <w:jc w:val="right"/>
-              <w:rPr>
-                <w:rFonts w:ascii="Calibri" w:eastAsia="Times New Roman" w:hAnsi="Calibri" w:cs="Times New Roman"/>
-                <w:color w:val="000000"/>
-                <w:sz w:val="16"/>
-                <w:szCs w:val="16"/>
-              </w:rPr>
-            </w:pPr>
-            <w:r>
-              <w:rPr>
-                <w:rFonts w:ascii="Calibri" w:eastAsia="Times New Roman" w:hAnsi="Calibri" w:cs="Times New Roman"/>
-                <w:color w:val="000000"/>
-                <w:sz w:val="16"/>
-                <w:szCs w:val="16"/>
-              </w:rPr>
-              <w:t>0.13929474</w:t>
+              <w:t>0</w:t>
+            </w:r>
+          </w:p>
+        </w:tc>
+        <w:tc>
+          <w:tcPr>
+            <w:tcW w:w="1149" w:type="dxa"/>
+            <w:noWrap/>
+            <w:hideMark/>
+          </w:tcPr>
+          <w:p>
+            <w:pPr>
+              <w:jc w:val="right"/>
+              <w:rPr>
+                <w:rFonts w:ascii="Calibri" w:eastAsia="Times New Roman" w:hAnsi="Calibri" w:cs="Times New Roman"/>
+                <w:color w:val="000000"/>
+                <w:sz w:val="16"/>
+                <w:szCs w:val="16"/>
+              </w:rPr>
+            </w:pPr>
+            <w:r>
+              <w:rPr>
+                <w:rFonts w:ascii="Calibri" w:eastAsia="Times New Roman" w:hAnsi="Calibri" w:cs="Times New Roman"/>
+                <w:color w:val="000000"/>
+                <w:sz w:val="16"/>
+                <w:szCs w:val="16"/>
+              </w:rPr>
+              <w:t>0.1419644</w:t>
             </w:r>
           </w:p>
         </w:tc>
@@ -4021,54 +4356,54 @@
         </w:trPr>
         <w:tc>
           <w:tcPr>
-            <w:tcW w:w="4941" w:type="dxa"/>
-            <w:noWrap/>
-            <w:hideMark/>
-          </w:tcPr>
-          <w:p>
-            <w:pPr>
-              <w:rPr>
-                <w:rFonts w:ascii="Calibri" w:eastAsia="Times New Roman" w:hAnsi="Calibri" w:cs="Times New Roman"/>
-                <w:color w:val="000000"/>
-                <w:sz w:val="16"/>
-                <w:szCs w:val="16"/>
-              </w:rPr>
-            </w:pPr>
-            <w:r>
-              <w:rPr>
-                <w:rFonts w:ascii="Calibri" w:eastAsia="Times New Roman" w:hAnsi="Calibri" w:cs="Times New Roman"/>
-                <w:color w:val="000000"/>
-                <w:sz w:val="16"/>
-                <w:szCs w:val="16"/>
-              </w:rPr>
-              <w:t>KEGG_CYTOKINE_CYTOKINE_RECEPTOR_INTERACTION</w:t>
-            </w:r>
-          </w:p>
-        </w:tc>
-        <w:tc>
-          <w:tcPr>
-            <w:tcW w:w="775" w:type="dxa"/>
-            <w:noWrap/>
-            <w:hideMark/>
-          </w:tcPr>
-          <w:p>
-            <w:pPr>
-              <w:jc w:val="right"/>
-              <w:rPr>
-                <w:rFonts w:ascii="Calibri" w:eastAsia="Times New Roman" w:hAnsi="Calibri" w:cs="Times New Roman"/>
-                <w:color w:val="000000"/>
-                <w:sz w:val="16"/>
-                <w:szCs w:val="16"/>
-              </w:rPr>
-            </w:pPr>
-            <w:r>
-              <w:rPr>
-                <w:rFonts w:ascii="Calibri" w:eastAsia="Times New Roman" w:hAnsi="Calibri" w:cs="Times New Roman"/>
-                <w:color w:val="000000"/>
-                <w:sz w:val="16"/>
-                <w:szCs w:val="16"/>
-              </w:rPr>
-              <w:t>261</w:t>
+            <w:tcW w:w="4860" w:type="dxa"/>
+            <w:noWrap/>
+            <w:hideMark/>
+          </w:tcPr>
+          <w:p>
+            <w:pPr>
+              <w:rPr>
+                <w:rFonts w:ascii="Calibri" w:eastAsia="Times New Roman" w:hAnsi="Calibri" w:cs="Times New Roman"/>
+                <w:color w:val="000000"/>
+                <w:sz w:val="16"/>
+                <w:szCs w:val="16"/>
+              </w:rPr>
+            </w:pPr>
+            <w:r>
+              <w:rPr>
+                <w:rFonts w:ascii="Calibri" w:eastAsia="Times New Roman" w:hAnsi="Calibri" w:cs="Times New Roman"/>
+                <w:color w:val="000000"/>
+                <w:sz w:val="16"/>
+                <w:szCs w:val="16"/>
+              </w:rPr>
+              <w:t>KEGG_NOTCH_SIGNALING_PATHWAY</w:t>
+            </w:r>
+          </w:p>
+        </w:tc>
+        <w:tc>
+          <w:tcPr>
+            <w:tcW w:w="564" w:type="dxa"/>
+            <w:noWrap/>
+            <w:hideMark/>
+          </w:tcPr>
+          <w:p>
+            <w:pPr>
+              <w:jc w:val="right"/>
+              <w:rPr>
+                <w:rFonts w:ascii="Calibri" w:eastAsia="Times New Roman" w:hAnsi="Calibri" w:cs="Times New Roman"/>
+                <w:color w:val="000000"/>
+                <w:sz w:val="16"/>
+                <w:szCs w:val="16"/>
+              </w:rPr>
+            </w:pPr>
+            <w:r>
+              <w:rPr>
+                <w:rFonts w:ascii="Calibri" w:eastAsia="Times New Roman" w:hAnsi="Calibri" w:cs="Times New Roman"/>
+                <w:color w:val="000000"/>
+                <w:sz w:val="16"/>
+                <w:szCs w:val="16"/>
+              </w:rPr>
+              <w:t>47</w:t>
             </w:r>
           </w:p>
         </w:tc>
@@ -4095,7 +4430,7 @@
                 <w:sz w:val="16"/>
                 <w:szCs w:val="16"/>
               </w:rPr>
-              <w:t>0.47486284</w:t>
+              <w:t>0.5687546</w:t>
             </w:r>
           </w:p>
         </w:tc>
@@ -4122,7 +4457,7 @@
                 <w:sz w:val="16"/>
                 <w:szCs w:val="16"/>
               </w:rPr>
-              <w:t>1.5129193</w:t>
+              <w:t>1.4708331</w:t>
             </w:r>
           </w:p>
         </w:tc>
@@ -4149,34 +4484,34 @@
                 <w:sz w:val="16"/>
                 <w:szCs w:val="16"/>
               </w:rPr>
-              <w:t>0.00120919</w:t>
-            </w:r>
-          </w:p>
-        </w:tc>
-        <w:tc>
-          <w:tcPr>
-            <w:tcW w:w="1068" w:type="dxa"/>
-            <w:noWrap/>
-            <w:hideMark/>
-          </w:tcPr>
-          <w:p>
-            <w:pPr>
-              <w:jc w:val="right"/>
-              <w:rPr>
-                <w:rFonts w:ascii="Calibri" w:eastAsia="Times New Roman" w:hAnsi="Calibri" w:cs="Times New Roman"/>
-                <w:color w:val="000000"/>
-                <w:sz w:val="16"/>
-                <w:szCs w:val="16"/>
-              </w:rPr>
-            </w:pPr>
-            <w:r>
-              <w:rPr>
-                <w:rFonts w:ascii="Calibri" w:eastAsia="Times New Roman" w:hAnsi="Calibri" w:cs="Times New Roman"/>
-                <w:color w:val="000000"/>
-                <w:sz w:val="16"/>
-                <w:szCs w:val="16"/>
-              </w:rPr>
-              <w:t>0.14017753</w:t>
+              <w:t>0.01875902</w:t>
+            </w:r>
+          </w:p>
+        </w:tc>
+        <w:tc>
+          <w:tcPr>
+            <w:tcW w:w="1149" w:type="dxa"/>
+            <w:noWrap/>
+            <w:hideMark/>
+          </w:tcPr>
+          <w:p>
+            <w:pPr>
+              <w:jc w:val="right"/>
+              <w:rPr>
+                <w:rFonts w:ascii="Calibri" w:eastAsia="Times New Roman" w:hAnsi="Calibri" w:cs="Times New Roman"/>
+                <w:color w:val="000000"/>
+                <w:sz w:val="16"/>
+                <w:szCs w:val="16"/>
+              </w:rPr>
+            </w:pPr>
+            <w:r>
+              <w:rPr>
+                <w:rFonts w:ascii="Calibri" w:eastAsia="Times New Roman" w:hAnsi="Calibri" w:cs="Times New Roman"/>
+                <w:color w:val="000000"/>
+                <w:sz w:val="16"/>
+                <w:szCs w:val="16"/>
+              </w:rPr>
+              <w:t>0.14608255</w:t>
             </w:r>
           </w:p>
         </w:tc>
@@ -4187,54 +4522,54 @@
         </w:trPr>
         <w:tc>
           <w:tcPr>
-            <w:tcW w:w="4941" w:type="dxa"/>
-            <w:noWrap/>
-            <w:hideMark/>
-          </w:tcPr>
-          <w:p>
-            <w:pPr>
-              <w:rPr>
-                <w:rFonts w:ascii="Calibri" w:eastAsia="Times New Roman" w:hAnsi="Calibri" w:cs="Times New Roman"/>
-                <w:color w:val="000000"/>
-                <w:sz w:val="16"/>
-                <w:szCs w:val="16"/>
-              </w:rPr>
-            </w:pPr>
-            <w:r>
-              <w:rPr>
-                <w:rFonts w:ascii="Calibri" w:eastAsia="Times New Roman" w:hAnsi="Calibri" w:cs="Times New Roman"/>
-                <w:color w:val="000000"/>
-                <w:sz w:val="16"/>
-                <w:szCs w:val="16"/>
-              </w:rPr>
-              <w:t>KEGG_TASTE_TRANSDUCTION</w:t>
-            </w:r>
-          </w:p>
-        </w:tc>
-        <w:tc>
-          <w:tcPr>
-            <w:tcW w:w="775" w:type="dxa"/>
-            <w:noWrap/>
-            <w:hideMark/>
-          </w:tcPr>
-          <w:p>
-            <w:pPr>
-              <w:jc w:val="right"/>
-              <w:rPr>
-                <w:rFonts w:ascii="Calibri" w:eastAsia="Times New Roman" w:hAnsi="Calibri" w:cs="Times New Roman"/>
-                <w:color w:val="000000"/>
-                <w:sz w:val="16"/>
-                <w:szCs w:val="16"/>
-              </w:rPr>
-            </w:pPr>
-            <w:r>
-              <w:rPr>
-                <w:rFonts w:ascii="Calibri" w:eastAsia="Times New Roman" w:hAnsi="Calibri" w:cs="Times New Roman"/>
-                <w:color w:val="000000"/>
-                <w:sz w:val="16"/>
-                <w:szCs w:val="16"/>
-              </w:rPr>
-              <w:t>50</w:t>
+            <w:tcW w:w="4860" w:type="dxa"/>
+            <w:noWrap/>
+            <w:hideMark/>
+          </w:tcPr>
+          <w:p>
+            <w:pPr>
+              <w:rPr>
+                <w:rFonts w:ascii="Calibri" w:eastAsia="Times New Roman" w:hAnsi="Calibri" w:cs="Times New Roman"/>
+                <w:color w:val="000000"/>
+                <w:sz w:val="16"/>
+                <w:szCs w:val="16"/>
+              </w:rPr>
+            </w:pPr>
+            <w:r>
+              <w:rPr>
+                <w:rFonts w:ascii="Calibri" w:eastAsia="Times New Roman" w:hAnsi="Calibri" w:cs="Times New Roman"/>
+                <w:color w:val="000000"/>
+                <w:sz w:val="16"/>
+                <w:szCs w:val="16"/>
+              </w:rPr>
+              <w:t>KEGG_ANTIGEN_PROCESSING_AND_PRESENTATION</w:t>
+            </w:r>
+          </w:p>
+        </w:tc>
+        <w:tc>
+          <w:tcPr>
+            <w:tcW w:w="564" w:type="dxa"/>
+            <w:noWrap/>
+            <w:hideMark/>
+          </w:tcPr>
+          <w:p>
+            <w:pPr>
+              <w:jc w:val="right"/>
+              <w:rPr>
+                <w:rFonts w:ascii="Calibri" w:eastAsia="Times New Roman" w:hAnsi="Calibri" w:cs="Times New Roman"/>
+                <w:color w:val="000000"/>
+                <w:sz w:val="16"/>
+                <w:szCs w:val="16"/>
+              </w:rPr>
+            </w:pPr>
+            <w:r>
+              <w:rPr>
+                <w:rFonts w:ascii="Calibri" w:eastAsia="Times New Roman" w:hAnsi="Calibri" w:cs="Times New Roman"/>
+                <w:color w:val="000000"/>
+                <w:sz w:val="16"/>
+                <w:szCs w:val="16"/>
+              </w:rPr>
+              <w:t>85</w:t>
             </w:r>
           </w:p>
         </w:tc>
@@ -4261,7 +4596,7 @@
                 <w:sz w:val="16"/>
                 <w:szCs w:val="16"/>
               </w:rPr>
-              <w:t>0.5906472</w:t>
+              <w:t>0.52326035</w:t>
             </w:r>
           </w:p>
         </w:tc>
@@ -4288,7 +4623,7 @@
                 <w:sz w:val="16"/>
                 <w:szCs w:val="16"/>
               </w:rPr>
-              <w:t>1.5127466</w:t>
+              <w:t>1.4782809</w:t>
             </w:r>
           </w:p>
         </w:tc>
@@ -4315,34 +4650,34 @@
                 <w:sz w:val="16"/>
                 <w:szCs w:val="16"/>
               </w:rPr>
-              <w:t>0.015060241</w:t>
-            </w:r>
-          </w:p>
-        </w:tc>
-        <w:tc>
-          <w:tcPr>
-            <w:tcW w:w="1068" w:type="dxa"/>
-            <w:noWrap/>
-            <w:hideMark/>
-          </w:tcPr>
-          <w:p>
-            <w:pPr>
-              <w:jc w:val="right"/>
-              <w:rPr>
-                <w:rFonts w:ascii="Calibri" w:eastAsia="Times New Roman" w:hAnsi="Calibri" w:cs="Times New Roman"/>
-                <w:color w:val="000000"/>
-                <w:sz w:val="16"/>
-                <w:szCs w:val="16"/>
-              </w:rPr>
-            </w:pPr>
-            <w:r>
-              <w:rPr>
-                <w:rFonts w:ascii="Calibri" w:eastAsia="Times New Roman" w:hAnsi="Calibri" w:cs="Times New Roman"/>
-                <w:color w:val="000000"/>
-                <w:sz w:val="16"/>
-                <w:szCs w:val="16"/>
-              </w:rPr>
-              <w:t>0.124807574</w:t>
+              <w:t>0.011220196</w:t>
+            </w:r>
+          </w:p>
+        </w:tc>
+        <w:tc>
+          <w:tcPr>
+            <w:tcW w:w="1149" w:type="dxa"/>
+            <w:noWrap/>
+            <w:hideMark/>
+          </w:tcPr>
+          <w:p>
+            <w:pPr>
+              <w:jc w:val="right"/>
+              <w:rPr>
+                <w:rFonts w:ascii="Calibri" w:eastAsia="Times New Roman" w:hAnsi="Calibri" w:cs="Times New Roman"/>
+                <w:color w:val="000000"/>
+                <w:sz w:val="16"/>
+                <w:szCs w:val="16"/>
+              </w:rPr>
+            </w:pPr>
+            <w:r>
+              <w:rPr>
+                <w:rFonts w:ascii="Calibri" w:eastAsia="Times New Roman" w:hAnsi="Calibri" w:cs="Times New Roman"/>
+                <w:color w:val="000000"/>
+                <w:sz w:val="16"/>
+                <w:szCs w:val="16"/>
+              </w:rPr>
+              <w:t>0.1478672</w:t>
             </w:r>
           </w:p>
         </w:tc>
@@ -4353,54 +4688,54 @@
         </w:trPr>
         <w:tc>
           <w:tcPr>
-            <w:tcW w:w="4941" w:type="dxa"/>
-            <w:noWrap/>
-            <w:hideMark/>
-          </w:tcPr>
-          <w:p>
-            <w:pPr>
-              <w:rPr>
-                <w:rFonts w:ascii="Calibri" w:eastAsia="Times New Roman" w:hAnsi="Calibri" w:cs="Times New Roman"/>
-                <w:color w:val="000000"/>
-                <w:sz w:val="16"/>
-                <w:szCs w:val="16"/>
-              </w:rPr>
-            </w:pPr>
-            <w:r>
-              <w:rPr>
-                <w:rFonts w:ascii="Calibri" w:eastAsia="Times New Roman" w:hAnsi="Calibri" w:cs="Times New Roman"/>
-                <w:color w:val="000000"/>
-                <w:sz w:val="16"/>
-                <w:szCs w:val="16"/>
-              </w:rPr>
-              <w:t>KEGG_CYTOSOLIC_DNA_SENSING_PATHWAY</w:t>
-            </w:r>
-          </w:p>
-        </w:tc>
-        <w:tc>
-          <w:tcPr>
-            <w:tcW w:w="775" w:type="dxa"/>
-            <w:noWrap/>
-            <w:hideMark/>
-          </w:tcPr>
-          <w:p>
-            <w:pPr>
-              <w:jc w:val="right"/>
-              <w:rPr>
-                <w:rFonts w:ascii="Calibri" w:eastAsia="Times New Roman" w:hAnsi="Calibri" w:cs="Times New Roman"/>
-                <w:color w:val="000000"/>
-                <w:sz w:val="16"/>
-                <w:szCs w:val="16"/>
-              </w:rPr>
-            </w:pPr>
-            <w:r>
-              <w:rPr>
-                <w:rFonts w:ascii="Calibri" w:eastAsia="Times New Roman" w:hAnsi="Calibri" w:cs="Times New Roman"/>
-                <w:color w:val="000000"/>
-                <w:sz w:val="16"/>
-                <w:szCs w:val="16"/>
-              </w:rPr>
-              <w:t>56</w:t>
+            <w:tcW w:w="4860" w:type="dxa"/>
+            <w:noWrap/>
+            <w:hideMark/>
+          </w:tcPr>
+          <w:p>
+            <w:pPr>
+              <w:rPr>
+                <w:rFonts w:ascii="Calibri" w:eastAsia="Times New Roman" w:hAnsi="Calibri" w:cs="Times New Roman"/>
+                <w:color w:val="000000"/>
+                <w:sz w:val="16"/>
+                <w:szCs w:val="16"/>
+              </w:rPr>
+            </w:pPr>
+            <w:r>
+              <w:rPr>
+                <w:rFonts w:ascii="Calibri" w:eastAsia="Times New Roman" w:hAnsi="Calibri" w:cs="Times New Roman"/>
+                <w:color w:val="000000"/>
+                <w:sz w:val="16"/>
+                <w:szCs w:val="16"/>
+              </w:rPr>
+              <w:t>KEGG_NATURAL_KILLER_CELL_MEDIATED_CYTOTOXICITY</w:t>
+            </w:r>
+          </w:p>
+        </w:tc>
+        <w:tc>
+          <w:tcPr>
+            <w:tcW w:w="564" w:type="dxa"/>
+            <w:noWrap/>
+            <w:hideMark/>
+          </w:tcPr>
+          <w:p>
+            <w:pPr>
+              <w:jc w:val="right"/>
+              <w:rPr>
+                <w:rFonts w:ascii="Calibri" w:eastAsia="Times New Roman" w:hAnsi="Calibri" w:cs="Times New Roman"/>
+                <w:color w:val="000000"/>
+                <w:sz w:val="16"/>
+                <w:szCs w:val="16"/>
+              </w:rPr>
+            </w:pPr>
+            <w:r>
+              <w:rPr>
+                <w:rFonts w:ascii="Calibri" w:eastAsia="Times New Roman" w:hAnsi="Calibri" w:cs="Times New Roman"/>
+                <w:color w:val="000000"/>
+                <w:sz w:val="16"/>
+                <w:szCs w:val="16"/>
+              </w:rPr>
+              <w:t>134</w:t>
             </w:r>
           </w:p>
         </w:tc>
@@ -4427,7 +4762,7 @@
                 <w:sz w:val="16"/>
                 <w:szCs w:val="16"/>
               </w:rPr>
-              <w:t>0.55500984</w:t>
+              <w:t>0.5230677</w:t>
             </w:r>
           </w:p>
         </w:tc>
@@ -4454,7 +4789,7 @@
                 <w:sz w:val="16"/>
                 <w:szCs w:val="16"/>
               </w:rPr>
-              <w:t>1.4800134</w:t>
+              <w:t>1.5413047</w:t>
             </w:r>
           </w:p>
         </w:tc>
@@ -4481,34 +4816,34 @@
                 <w:sz w:val="16"/>
                 <w:szCs w:val="16"/>
               </w:rPr>
-              <w:t>0.003072197</w:t>
-            </w:r>
-          </w:p>
-        </w:tc>
-        <w:tc>
-          <w:tcPr>
-            <w:tcW w:w="1068" w:type="dxa"/>
-            <w:noWrap/>
-            <w:hideMark/>
-          </w:tcPr>
-          <w:p>
-            <w:pPr>
-              <w:jc w:val="right"/>
-              <w:rPr>
-                <w:rFonts w:ascii="Calibri" w:eastAsia="Times New Roman" w:hAnsi="Calibri" w:cs="Times New Roman"/>
-                <w:color w:val="000000"/>
-                <w:sz w:val="16"/>
-                <w:szCs w:val="16"/>
-              </w:rPr>
-            </w:pPr>
-            <w:r>
-              <w:rPr>
-                <w:rFonts w:ascii="Calibri" w:eastAsia="Times New Roman" w:hAnsi="Calibri" w:cs="Times New Roman"/>
-                <w:color w:val="000000"/>
-                <w:sz w:val="16"/>
-                <w:szCs w:val="16"/>
-              </w:rPr>
-              <w:t>0.16003819</w:t>
+              <w:t>0</w:t>
+            </w:r>
+          </w:p>
+        </w:tc>
+        <w:tc>
+          <w:tcPr>
+            <w:tcW w:w="1149" w:type="dxa"/>
+            <w:noWrap/>
+            <w:hideMark/>
+          </w:tcPr>
+          <w:p>
+            <w:pPr>
+              <w:jc w:val="right"/>
+              <w:rPr>
+                <w:rFonts w:ascii="Calibri" w:eastAsia="Times New Roman" w:hAnsi="Calibri" w:cs="Times New Roman"/>
+                <w:color w:val="000000"/>
+                <w:sz w:val="16"/>
+                <w:szCs w:val="16"/>
+              </w:rPr>
+            </w:pPr>
+            <w:r>
+              <w:rPr>
+                <w:rFonts w:ascii="Calibri" w:eastAsia="Times New Roman" w:hAnsi="Calibri" w:cs="Times New Roman"/>
+                <w:color w:val="000000"/>
+                <w:sz w:val="16"/>
+                <w:szCs w:val="16"/>
+              </w:rPr>
+              <w:t>0.15322487</w:t>
             </w:r>
           </w:p>
         </w:tc>
@@ -4519,54 +4854,54 @@
         </w:trPr>
         <w:tc>
           <w:tcPr>
-            <w:tcW w:w="4941" w:type="dxa"/>
-            <w:noWrap/>
-            <w:hideMark/>
-          </w:tcPr>
-          <w:p>
-            <w:pPr>
-              <w:rPr>
-                <w:rFonts w:ascii="Calibri" w:eastAsia="Times New Roman" w:hAnsi="Calibri" w:cs="Times New Roman"/>
-                <w:color w:val="000000"/>
-                <w:sz w:val="16"/>
-                <w:szCs w:val="16"/>
-              </w:rPr>
-            </w:pPr>
-            <w:r>
-              <w:rPr>
-                <w:rFonts w:ascii="Calibri" w:eastAsia="Times New Roman" w:hAnsi="Calibri" w:cs="Times New Roman"/>
-                <w:color w:val="000000"/>
-                <w:sz w:val="16"/>
-                <w:szCs w:val="16"/>
-              </w:rPr>
-              <w:t>KEGG_ANTIGEN_PROCESSING_AND_PRESENTATION</w:t>
-            </w:r>
-          </w:p>
-        </w:tc>
-        <w:tc>
-          <w:tcPr>
-            <w:tcW w:w="775" w:type="dxa"/>
-            <w:noWrap/>
-            <w:hideMark/>
-          </w:tcPr>
-          <w:p>
-            <w:pPr>
-              <w:jc w:val="right"/>
-              <w:rPr>
-                <w:rFonts w:ascii="Calibri" w:eastAsia="Times New Roman" w:hAnsi="Calibri" w:cs="Times New Roman"/>
-                <w:color w:val="000000"/>
-                <w:sz w:val="16"/>
-                <w:szCs w:val="16"/>
-              </w:rPr>
-            </w:pPr>
-            <w:r>
-              <w:rPr>
-                <w:rFonts w:ascii="Calibri" w:eastAsia="Times New Roman" w:hAnsi="Calibri" w:cs="Times New Roman"/>
-                <w:color w:val="000000"/>
-                <w:sz w:val="16"/>
-                <w:szCs w:val="16"/>
-              </w:rPr>
-              <w:t>85</w:t>
+            <w:tcW w:w="4860" w:type="dxa"/>
+            <w:noWrap/>
+            <w:hideMark/>
+          </w:tcPr>
+          <w:p>
+            <w:pPr>
+              <w:rPr>
+                <w:rFonts w:ascii="Calibri" w:eastAsia="Times New Roman" w:hAnsi="Calibri" w:cs="Times New Roman"/>
+                <w:color w:val="000000"/>
+                <w:sz w:val="16"/>
+                <w:szCs w:val="16"/>
+              </w:rPr>
+            </w:pPr>
+            <w:r>
+              <w:rPr>
+                <w:rFonts w:ascii="Calibri" w:eastAsia="Times New Roman" w:hAnsi="Calibri" w:cs="Times New Roman"/>
+                <w:color w:val="000000"/>
+                <w:sz w:val="16"/>
+                <w:szCs w:val="16"/>
+              </w:rPr>
+              <w:t>KEGG_CYTOSOLIC_DNA_SENSING_PATHWAY</w:t>
+            </w:r>
+          </w:p>
+        </w:tc>
+        <w:tc>
+          <w:tcPr>
+            <w:tcW w:w="564" w:type="dxa"/>
+            <w:noWrap/>
+            <w:hideMark/>
+          </w:tcPr>
+          <w:p>
+            <w:pPr>
+              <w:jc w:val="right"/>
+              <w:rPr>
+                <w:rFonts w:ascii="Calibri" w:eastAsia="Times New Roman" w:hAnsi="Calibri" w:cs="Times New Roman"/>
+                <w:color w:val="000000"/>
+                <w:sz w:val="16"/>
+                <w:szCs w:val="16"/>
+              </w:rPr>
+            </w:pPr>
+            <w:r>
+              <w:rPr>
+                <w:rFonts w:ascii="Calibri" w:eastAsia="Times New Roman" w:hAnsi="Calibri" w:cs="Times New Roman"/>
+                <w:color w:val="000000"/>
+                <w:sz w:val="16"/>
+                <w:szCs w:val="16"/>
+              </w:rPr>
+              <w:t>56</w:t>
             </w:r>
           </w:p>
         </w:tc>
@@ -4593,7 +4928,7 @@
                 <w:sz w:val="16"/>
                 <w:szCs w:val="16"/>
               </w:rPr>
-              <w:t>0.52326035</w:t>
+              <w:t>0.55500984</w:t>
             </w:r>
           </w:p>
         </w:tc>
@@ -4620,7 +4955,7 @@
                 <w:sz w:val="16"/>
                 <w:szCs w:val="16"/>
               </w:rPr>
-              <w:t>1.4782809</w:t>
+              <w:t>1.4800134</w:t>
             </w:r>
           </w:p>
         </w:tc>
@@ -4647,34 +4982,34 @@
                 <w:sz w:val="16"/>
                 <w:szCs w:val="16"/>
               </w:rPr>
-              <w:t>0.011220196</w:t>
-            </w:r>
-          </w:p>
-        </w:tc>
-        <w:tc>
-          <w:tcPr>
-            <w:tcW w:w="1068" w:type="dxa"/>
-            <w:noWrap/>
-            <w:hideMark/>
-          </w:tcPr>
-          <w:p>
-            <w:pPr>
-              <w:jc w:val="right"/>
-              <w:rPr>
-                <w:rFonts w:ascii="Calibri" w:eastAsia="Times New Roman" w:hAnsi="Calibri" w:cs="Times New Roman"/>
-                <w:color w:val="000000"/>
-                <w:sz w:val="16"/>
-                <w:szCs w:val="16"/>
-              </w:rPr>
-            </w:pPr>
-            <w:r>
-              <w:rPr>
-                <w:rFonts w:ascii="Calibri" w:eastAsia="Times New Roman" w:hAnsi="Calibri" w:cs="Times New Roman"/>
-                <w:color w:val="000000"/>
-                <w:sz w:val="16"/>
-                <w:szCs w:val="16"/>
-              </w:rPr>
-              <w:t>0.1478672</w:t>
+              <w:t>0.003072197</w:t>
+            </w:r>
+          </w:p>
+        </w:tc>
+        <w:tc>
+          <w:tcPr>
+            <w:tcW w:w="1149" w:type="dxa"/>
+            <w:noWrap/>
+            <w:hideMark/>
+          </w:tcPr>
+          <w:p>
+            <w:pPr>
+              <w:jc w:val="right"/>
+              <w:rPr>
+                <w:rFonts w:ascii="Calibri" w:eastAsia="Times New Roman" w:hAnsi="Calibri" w:cs="Times New Roman"/>
+                <w:color w:val="000000"/>
+                <w:sz w:val="16"/>
+                <w:szCs w:val="16"/>
+              </w:rPr>
+            </w:pPr>
+            <w:r>
+              <w:rPr>
+                <w:rFonts w:ascii="Calibri" w:eastAsia="Times New Roman" w:hAnsi="Calibri" w:cs="Times New Roman"/>
+                <w:color w:val="000000"/>
+                <w:sz w:val="16"/>
+                <w:szCs w:val="16"/>
+              </w:rPr>
+              <w:t>0.16003819</w:t>
             </w:r>
           </w:p>
         </w:tc>
@@ -4685,54 +5020,54 @@
         </w:trPr>
         <w:tc>
           <w:tcPr>
-            <w:tcW w:w="4941" w:type="dxa"/>
-            <w:noWrap/>
-            <w:hideMark/>
-          </w:tcPr>
-          <w:p>
-            <w:pPr>
-              <w:rPr>
-                <w:rFonts w:ascii="Calibri" w:eastAsia="Times New Roman" w:hAnsi="Calibri" w:cs="Times New Roman"/>
-                <w:color w:val="000000"/>
-                <w:sz w:val="16"/>
-                <w:szCs w:val="16"/>
-              </w:rPr>
-            </w:pPr>
-            <w:r>
-              <w:rPr>
-                <w:rFonts w:ascii="Calibri" w:eastAsia="Times New Roman" w:hAnsi="Calibri" w:cs="Times New Roman"/>
-                <w:color w:val="000000"/>
-                <w:sz w:val="16"/>
-                <w:szCs w:val="16"/>
-              </w:rPr>
-              <w:t>KEGG_NOTCH_SIGNALING_PATHWAY</w:t>
-            </w:r>
-          </w:p>
-        </w:tc>
-        <w:tc>
-          <w:tcPr>
-            <w:tcW w:w="775" w:type="dxa"/>
-            <w:noWrap/>
-            <w:hideMark/>
-          </w:tcPr>
-          <w:p>
-            <w:pPr>
-              <w:jc w:val="right"/>
-              <w:rPr>
-                <w:rFonts w:ascii="Calibri" w:eastAsia="Times New Roman" w:hAnsi="Calibri" w:cs="Times New Roman"/>
-                <w:color w:val="000000"/>
-                <w:sz w:val="16"/>
-                <w:szCs w:val="16"/>
-              </w:rPr>
-            </w:pPr>
-            <w:r>
-              <w:rPr>
-                <w:rFonts w:ascii="Calibri" w:eastAsia="Times New Roman" w:hAnsi="Calibri" w:cs="Times New Roman"/>
-                <w:color w:val="000000"/>
-                <w:sz w:val="16"/>
-                <w:szCs w:val="16"/>
-              </w:rPr>
-              <w:t>47</w:t>
+            <w:tcW w:w="4860" w:type="dxa"/>
+            <w:noWrap/>
+            <w:hideMark/>
+          </w:tcPr>
+          <w:p>
+            <w:pPr>
+              <w:rPr>
+                <w:rFonts w:ascii="Calibri" w:eastAsia="Times New Roman" w:hAnsi="Calibri" w:cs="Times New Roman"/>
+                <w:color w:val="000000"/>
+                <w:sz w:val="16"/>
+                <w:szCs w:val="16"/>
+              </w:rPr>
+            </w:pPr>
+            <w:r>
+              <w:rPr>
+                <w:rFonts w:ascii="Calibri" w:eastAsia="Times New Roman" w:hAnsi="Calibri" w:cs="Times New Roman"/>
+                <w:color w:val="000000"/>
+                <w:sz w:val="16"/>
+                <w:szCs w:val="16"/>
+              </w:rPr>
+              <w:t>KEGG_PRIMARY_IMMUNODEFICIENCY</w:t>
+            </w:r>
+          </w:p>
+        </w:tc>
+        <w:tc>
+          <w:tcPr>
+            <w:tcW w:w="564" w:type="dxa"/>
+            <w:noWrap/>
+            <w:hideMark/>
+          </w:tcPr>
+          <w:p>
+            <w:pPr>
+              <w:jc w:val="right"/>
+              <w:rPr>
+                <w:rFonts w:ascii="Calibri" w:eastAsia="Times New Roman" w:hAnsi="Calibri" w:cs="Times New Roman"/>
+                <w:color w:val="000000"/>
+                <w:sz w:val="16"/>
+                <w:szCs w:val="16"/>
+              </w:rPr>
+            </w:pPr>
+            <w:r>
+              <w:rPr>
+                <w:rFonts w:ascii="Calibri" w:eastAsia="Times New Roman" w:hAnsi="Calibri" w:cs="Times New Roman"/>
+                <w:color w:val="000000"/>
+                <w:sz w:val="16"/>
+                <w:szCs w:val="16"/>
+              </w:rPr>
+              <w:t>35</w:t>
             </w:r>
           </w:p>
         </w:tc>
@@ -4759,7 +5094,7 @@
                 <w:sz w:val="16"/>
                 <w:szCs w:val="16"/>
               </w:rPr>
-              <w:t>0.5687546</w:t>
+              <w:t>0.5872793</w:t>
             </w:r>
           </w:p>
         </w:tc>
@@ -4786,7 +5121,7 @@
                 <w:sz w:val="16"/>
                 <w:szCs w:val="16"/>
               </w:rPr>
-              <w:t>1.4708331</w:t>
+              <w:t>1.4436392</w:t>
             </w:r>
           </w:p>
         </w:tc>
@@ -4813,34 +5148,34 @@
                 <w:sz w:val="16"/>
                 <w:szCs w:val="16"/>
               </w:rPr>
-              <w:t>0.01875902</w:t>
-            </w:r>
-          </w:p>
-        </w:tc>
-        <w:tc>
-          <w:tcPr>
-            <w:tcW w:w="1068" w:type="dxa"/>
-            <w:noWrap/>
-            <w:hideMark/>
-          </w:tcPr>
-          <w:p>
-            <w:pPr>
-              <w:jc w:val="right"/>
-              <w:rPr>
-                <w:rFonts w:ascii="Calibri" w:eastAsia="Times New Roman" w:hAnsi="Calibri" w:cs="Times New Roman"/>
-                <w:color w:val="000000"/>
-                <w:sz w:val="16"/>
-                <w:szCs w:val="16"/>
-              </w:rPr>
-            </w:pPr>
-            <w:r>
-              <w:rPr>
-                <w:rFonts w:ascii="Calibri" w:eastAsia="Times New Roman" w:hAnsi="Calibri" w:cs="Times New Roman"/>
-                <w:color w:val="000000"/>
-                <w:sz w:val="16"/>
-                <w:szCs w:val="16"/>
-              </w:rPr>
-              <w:t>0.14608255</w:t>
+              <w:t>0.029673591</w:t>
+            </w:r>
+          </w:p>
+        </w:tc>
+        <w:tc>
+          <w:tcPr>
+            <w:tcW w:w="1149" w:type="dxa"/>
+            <w:noWrap/>
+            <w:hideMark/>
+          </w:tcPr>
+          <w:p>
+            <w:pPr>
+              <w:jc w:val="right"/>
+              <w:rPr>
+                <w:rFonts w:ascii="Calibri" w:eastAsia="Times New Roman" w:hAnsi="Calibri" w:cs="Times New Roman"/>
+                <w:color w:val="000000"/>
+                <w:sz w:val="16"/>
+                <w:szCs w:val="16"/>
+              </w:rPr>
+            </w:pPr>
+            <w:r>
+              <w:rPr>
+                <w:rFonts w:ascii="Calibri" w:eastAsia="Times New Roman" w:hAnsi="Calibri" w:cs="Times New Roman"/>
+                <w:color w:val="000000"/>
+                <w:sz w:val="16"/>
+                <w:szCs w:val="16"/>
+              </w:rPr>
+              <w:t>0.18181059</w:t>
             </w:r>
           </w:p>
         </w:tc>
@@ -4851,54 +5186,54 @@
         </w:trPr>
         <w:tc>
           <w:tcPr>
-            <w:tcW w:w="4941" w:type="dxa"/>
-            <w:noWrap/>
-            <w:hideMark/>
-          </w:tcPr>
-          <w:p>
-            <w:pPr>
-              <w:rPr>
-                <w:rFonts w:ascii="Calibri" w:eastAsia="Times New Roman" w:hAnsi="Calibri" w:cs="Times New Roman"/>
-                <w:color w:val="000000"/>
-                <w:sz w:val="16"/>
-                <w:szCs w:val="16"/>
-              </w:rPr>
-            </w:pPr>
-            <w:r>
-              <w:rPr>
-                <w:rFonts w:ascii="Calibri" w:eastAsia="Times New Roman" w:hAnsi="Calibri" w:cs="Times New Roman"/>
-                <w:color w:val="000000"/>
-                <w:sz w:val="16"/>
-                <w:szCs w:val="16"/>
-              </w:rPr>
-              <w:t>KEGG_PRIMARY_IMMUNODEFICIENCY</w:t>
-            </w:r>
-          </w:p>
-        </w:tc>
-        <w:tc>
-          <w:tcPr>
-            <w:tcW w:w="775" w:type="dxa"/>
-            <w:noWrap/>
-            <w:hideMark/>
-          </w:tcPr>
-          <w:p>
-            <w:pPr>
-              <w:jc w:val="right"/>
-              <w:rPr>
-                <w:rFonts w:ascii="Calibri" w:eastAsia="Times New Roman" w:hAnsi="Calibri" w:cs="Times New Roman"/>
-                <w:color w:val="000000"/>
-                <w:sz w:val="16"/>
-                <w:szCs w:val="16"/>
-              </w:rPr>
-            </w:pPr>
-            <w:r>
-              <w:rPr>
-                <w:rFonts w:ascii="Calibri" w:eastAsia="Times New Roman" w:hAnsi="Calibri" w:cs="Times New Roman"/>
-                <w:color w:val="000000"/>
-                <w:sz w:val="16"/>
-                <w:szCs w:val="16"/>
-              </w:rPr>
-              <w:t>35</w:t>
+            <w:tcW w:w="4860" w:type="dxa"/>
+            <w:noWrap/>
+            <w:hideMark/>
+          </w:tcPr>
+          <w:p>
+            <w:pPr>
+              <w:rPr>
+                <w:rFonts w:ascii="Calibri" w:eastAsia="Times New Roman" w:hAnsi="Calibri" w:cs="Times New Roman"/>
+                <w:color w:val="000000"/>
+                <w:sz w:val="16"/>
+                <w:szCs w:val="16"/>
+              </w:rPr>
+            </w:pPr>
+            <w:r>
+              <w:rPr>
+                <w:rFonts w:ascii="Calibri" w:eastAsia="Times New Roman" w:hAnsi="Calibri" w:cs="Times New Roman"/>
+                <w:color w:val="000000"/>
+                <w:sz w:val="16"/>
+                <w:szCs w:val="16"/>
+              </w:rPr>
+              <w:t>KEGG_T_CELL_RECEPTOR_SIGNALING_PATHWAY</w:t>
+            </w:r>
+          </w:p>
+        </w:tc>
+        <w:tc>
+          <w:tcPr>
+            <w:tcW w:w="564" w:type="dxa"/>
+            <w:noWrap/>
+            <w:hideMark/>
+          </w:tcPr>
+          <w:p>
+            <w:pPr>
+              <w:jc w:val="right"/>
+              <w:rPr>
+                <w:rFonts w:ascii="Calibri" w:eastAsia="Times New Roman" w:hAnsi="Calibri" w:cs="Times New Roman"/>
+                <w:color w:val="000000"/>
+                <w:sz w:val="16"/>
+                <w:szCs w:val="16"/>
+              </w:rPr>
+            </w:pPr>
+            <w:r>
+              <w:rPr>
+                <w:rFonts w:ascii="Calibri" w:eastAsia="Times New Roman" w:hAnsi="Calibri" w:cs="Times New Roman"/>
+                <w:color w:val="000000"/>
+                <w:sz w:val="16"/>
+                <w:szCs w:val="16"/>
+              </w:rPr>
+              <w:t>107</w:t>
             </w:r>
           </w:p>
         </w:tc>
@@ -4925,7 +5260,7 @@
                 <w:sz w:val="16"/>
                 <w:szCs w:val="16"/>
               </w:rPr>
-              <w:t>0.5872793</w:t>
+              <w:t>0.49188015</w:t>
             </w:r>
           </w:p>
         </w:tc>
@@ -4952,7 +5287,7 @@
                 <w:sz w:val="16"/>
                 <w:szCs w:val="16"/>
               </w:rPr>
-              <w:t>1.4436392</w:t>
+              <w:t>1.4347633</w:t>
             </w:r>
           </w:p>
         </w:tc>
@@ -4979,34 +5314,34 @@
                 <w:sz w:val="16"/>
                 <w:szCs w:val="16"/>
               </w:rPr>
-              <w:t>0.029673591</w:t>
-            </w:r>
-          </w:p>
-        </w:tc>
-        <w:tc>
-          <w:tcPr>
-            <w:tcW w:w="1068" w:type="dxa"/>
-            <w:noWrap/>
-            <w:hideMark/>
-          </w:tcPr>
-          <w:p>
-            <w:pPr>
-              <w:jc w:val="right"/>
-              <w:rPr>
-                <w:rFonts w:ascii="Calibri" w:eastAsia="Times New Roman" w:hAnsi="Calibri" w:cs="Times New Roman"/>
-                <w:color w:val="000000"/>
-                <w:sz w:val="16"/>
-                <w:szCs w:val="16"/>
-              </w:rPr>
-            </w:pPr>
-            <w:r>
-              <w:rPr>
-                <w:rFonts w:ascii="Calibri" w:eastAsia="Times New Roman" w:hAnsi="Calibri" w:cs="Times New Roman"/>
-                <w:color w:val="000000"/>
-                <w:sz w:val="16"/>
-                <w:szCs w:val="16"/>
-              </w:rPr>
-              <w:t>0.18181059</w:t>
+              <w:t>0.005540166</w:t>
+            </w:r>
+          </w:p>
+        </w:tc>
+        <w:tc>
+          <w:tcPr>
+            <w:tcW w:w="1149" w:type="dxa"/>
+            <w:noWrap/>
+            <w:hideMark/>
+          </w:tcPr>
+          <w:p>
+            <w:pPr>
+              <w:jc w:val="right"/>
+              <w:rPr>
+                <w:rFonts w:ascii="Calibri" w:eastAsia="Times New Roman" w:hAnsi="Calibri" w:cs="Times New Roman"/>
+                <w:color w:val="000000"/>
+                <w:sz w:val="16"/>
+                <w:szCs w:val="16"/>
+              </w:rPr>
+            </w:pPr>
+            <w:r>
+              <w:rPr>
+                <w:rFonts w:ascii="Calibri" w:eastAsia="Times New Roman" w:hAnsi="Calibri" w:cs="Times New Roman"/>
+                <w:color w:val="000000"/>
+                <w:sz w:val="16"/>
+                <w:szCs w:val="16"/>
+              </w:rPr>
+              <w:t>0.18348075</w:t>
             </w:r>
           </w:p>
         </w:tc>
@@ -5017,54 +5352,54 @@
         </w:trPr>
         <w:tc>
           <w:tcPr>
-            <w:tcW w:w="4941" w:type="dxa"/>
-            <w:noWrap/>
-            <w:hideMark/>
-          </w:tcPr>
-          <w:p>
-            <w:pPr>
-              <w:rPr>
-                <w:rFonts w:ascii="Calibri" w:eastAsia="Times New Roman" w:hAnsi="Calibri" w:cs="Times New Roman"/>
-                <w:color w:val="000000"/>
-                <w:sz w:val="16"/>
-                <w:szCs w:val="16"/>
-              </w:rPr>
-            </w:pPr>
-            <w:r>
-              <w:rPr>
-                <w:rFonts w:ascii="Calibri" w:eastAsia="Times New Roman" w:hAnsi="Calibri" w:cs="Times New Roman"/>
-                <w:color w:val="000000"/>
-                <w:sz w:val="16"/>
-                <w:szCs w:val="16"/>
-              </w:rPr>
-              <w:t>KEGG_T_CELL_RECEPTOR_SIGNALING_PATHWAY</w:t>
-            </w:r>
-          </w:p>
-        </w:tc>
-        <w:tc>
-          <w:tcPr>
-            <w:tcW w:w="775" w:type="dxa"/>
-            <w:noWrap/>
-            <w:hideMark/>
-          </w:tcPr>
-          <w:p>
-            <w:pPr>
-              <w:jc w:val="right"/>
-              <w:rPr>
-                <w:rFonts w:ascii="Calibri" w:eastAsia="Times New Roman" w:hAnsi="Calibri" w:cs="Times New Roman"/>
-                <w:color w:val="000000"/>
-                <w:sz w:val="16"/>
-                <w:szCs w:val="16"/>
-              </w:rPr>
-            </w:pPr>
-            <w:r>
-              <w:rPr>
-                <w:rFonts w:ascii="Calibri" w:eastAsia="Times New Roman" w:hAnsi="Calibri" w:cs="Times New Roman"/>
-                <w:color w:val="000000"/>
-                <w:sz w:val="16"/>
-                <w:szCs w:val="16"/>
-              </w:rPr>
-              <w:t>107</w:t>
+            <w:tcW w:w="4860" w:type="dxa"/>
+            <w:noWrap/>
+            <w:hideMark/>
+          </w:tcPr>
+          <w:p>
+            <w:pPr>
+              <w:rPr>
+                <w:rFonts w:ascii="Calibri" w:eastAsia="Times New Roman" w:hAnsi="Calibri" w:cs="Times New Roman"/>
+                <w:color w:val="000000"/>
+                <w:sz w:val="16"/>
+                <w:szCs w:val="16"/>
+              </w:rPr>
+            </w:pPr>
+            <w:r>
+              <w:rPr>
+                <w:rFonts w:ascii="Calibri" w:eastAsia="Times New Roman" w:hAnsi="Calibri" w:cs="Times New Roman"/>
+                <w:color w:val="000000"/>
+                <w:sz w:val="16"/>
+                <w:szCs w:val="16"/>
+              </w:rPr>
+              <w:t>KEGG_RIBOSOME</w:t>
+            </w:r>
+          </w:p>
+        </w:tc>
+        <w:tc>
+          <w:tcPr>
+            <w:tcW w:w="564" w:type="dxa"/>
+            <w:noWrap/>
+            <w:hideMark/>
+          </w:tcPr>
+          <w:p>
+            <w:pPr>
+              <w:jc w:val="right"/>
+              <w:rPr>
+                <w:rFonts w:ascii="Calibri" w:eastAsia="Times New Roman" w:hAnsi="Calibri" w:cs="Times New Roman"/>
+                <w:color w:val="000000"/>
+                <w:sz w:val="16"/>
+                <w:szCs w:val="16"/>
+              </w:rPr>
+            </w:pPr>
+            <w:r>
+              <w:rPr>
+                <w:rFonts w:ascii="Calibri" w:eastAsia="Times New Roman" w:hAnsi="Calibri" w:cs="Times New Roman"/>
+                <w:color w:val="000000"/>
+                <w:sz w:val="16"/>
+                <w:szCs w:val="16"/>
+              </w:rPr>
+              <w:t>88</w:t>
             </w:r>
           </w:p>
         </w:tc>
@@ -5091,7 +5426,7 @@
                 <w:sz w:val="16"/>
                 <w:szCs w:val="16"/>
               </w:rPr>
-              <w:t>0.49188015</w:t>
+              <w:t>0.54439074</w:t>
             </w:r>
           </w:p>
         </w:tc>
@@ -5118,7 +5453,7 @@
                 <w:sz w:val="16"/>
                 <w:szCs w:val="16"/>
               </w:rPr>
-              <w:t>1.4347633</w:t>
+              <w:t>1.5418881</w:t>
             </w:r>
           </w:p>
         </w:tc>
@@ -5145,34 +5480,34 @@
                 <w:sz w:val="16"/>
                 <w:szCs w:val="16"/>
               </w:rPr>
-              <w:t>0.005540166</w:t>
-            </w:r>
-          </w:p>
-        </w:tc>
-        <w:tc>
-          <w:tcPr>
-            <w:tcW w:w="1068" w:type="dxa"/>
-            <w:noWrap/>
-            <w:hideMark/>
-          </w:tcPr>
-          <w:p>
-            <w:pPr>
-              <w:jc w:val="right"/>
-              <w:rPr>
-                <w:rFonts w:ascii="Calibri" w:eastAsia="Times New Roman" w:hAnsi="Calibri" w:cs="Times New Roman"/>
-                <w:color w:val="000000"/>
-                <w:sz w:val="16"/>
-                <w:szCs w:val="16"/>
-              </w:rPr>
-            </w:pPr>
-            <w:r>
-              <w:rPr>
-                <w:rFonts w:ascii="Calibri" w:eastAsia="Times New Roman" w:hAnsi="Calibri" w:cs="Times New Roman"/>
-                <w:color w:val="000000"/>
-                <w:sz w:val="16"/>
-                <w:szCs w:val="16"/>
-              </w:rPr>
-              <w:t>0.18348075</w:t>
+              <w:t>0.001392758</w:t>
+            </w:r>
+          </w:p>
+        </w:tc>
+        <w:tc>
+          <w:tcPr>
+            <w:tcW w:w="1149" w:type="dxa"/>
+            <w:noWrap/>
+            <w:hideMark/>
+          </w:tcPr>
+          <w:p>
+            <w:pPr>
+              <w:jc w:val="right"/>
+              <w:rPr>
+                <w:rFonts w:ascii="Calibri" w:eastAsia="Times New Roman" w:hAnsi="Calibri" w:cs="Times New Roman"/>
+                <w:color w:val="000000"/>
+                <w:sz w:val="16"/>
+                <w:szCs w:val="16"/>
+              </w:rPr>
+            </w:pPr>
+            <w:r>
+              <w:rPr>
+                <w:rFonts w:ascii="Calibri" w:eastAsia="Times New Roman" w:hAnsi="Calibri" w:cs="Times New Roman"/>
+                <w:color w:val="000000"/>
+                <w:sz w:val="16"/>
+                <w:szCs w:val="16"/>
+              </w:rPr>
+              <w:t>0.19057812</w:t>
             </w:r>
           </w:p>
         </w:tc>
@@ -5183,7 +5518,7 @@
         </w:trPr>
         <w:tc>
           <w:tcPr>
-            <w:tcW w:w="4941" w:type="dxa"/>
+            <w:tcW w:w="4860" w:type="dxa"/>
             <w:noWrap/>
             <w:hideMark/>
           </w:tcPr>
@@ -5209,7 +5544,7 @@
         </w:tc>
         <w:tc>
           <w:tcPr>
-            <w:tcW w:w="775" w:type="dxa"/>
+            <w:tcW w:w="564" w:type="dxa"/>
             <w:noWrap/>
             <w:hideMark/>
           </w:tcPr>
@@ -5317,7 +5652,7 @@
         </w:tc>
         <w:tc>
           <w:tcPr>
-            <w:tcW w:w="1068" w:type="dxa"/>
+            <w:tcW w:w="1149" w:type="dxa"/>
             <w:noWrap/>
             <w:hideMark/>
           </w:tcPr>
@@ -5349,54 +5684,54 @@
         </w:trPr>
         <w:tc>
           <w:tcPr>
-            <w:tcW w:w="4941" w:type="dxa"/>
-            <w:noWrap/>
-            <w:hideMark/>
-          </w:tcPr>
-          <w:p>
-            <w:pPr>
-              <w:rPr>
-                <w:rFonts w:ascii="Calibri" w:eastAsia="Times New Roman" w:hAnsi="Calibri" w:cs="Times New Roman"/>
-                <w:color w:val="000000"/>
-                <w:sz w:val="16"/>
-                <w:szCs w:val="16"/>
-              </w:rPr>
-            </w:pPr>
-            <w:r>
-              <w:rPr>
-                <w:rFonts w:ascii="Calibri" w:eastAsia="Times New Roman" w:hAnsi="Calibri" w:cs="Times New Roman"/>
-                <w:color w:val="000000"/>
-                <w:sz w:val="16"/>
-                <w:szCs w:val="16"/>
-              </w:rPr>
-              <w:t>KEGG_GLYCOSAMINOGLYCAN_BIOSYNTHESIS_CHONDROITIN_SULFATE</w:t>
-            </w:r>
-          </w:p>
-        </w:tc>
-        <w:tc>
-          <w:tcPr>
-            <w:tcW w:w="775" w:type="dxa"/>
-            <w:noWrap/>
-            <w:hideMark/>
-          </w:tcPr>
-          <w:p>
-            <w:pPr>
-              <w:jc w:val="right"/>
-              <w:rPr>
-                <w:rFonts w:ascii="Calibri" w:eastAsia="Times New Roman" w:hAnsi="Calibri" w:cs="Times New Roman"/>
-                <w:color w:val="000000"/>
-                <w:sz w:val="16"/>
-                <w:szCs w:val="16"/>
-              </w:rPr>
-            </w:pPr>
-            <w:r>
-              <w:rPr>
-                <w:rFonts w:ascii="Calibri" w:eastAsia="Times New Roman" w:hAnsi="Calibri" w:cs="Times New Roman"/>
-                <w:color w:val="000000"/>
-                <w:sz w:val="16"/>
-                <w:szCs w:val="16"/>
-              </w:rPr>
-              <w:t>22</w:t>
+            <w:tcW w:w="4860" w:type="dxa"/>
+            <w:noWrap/>
+            <w:hideMark/>
+          </w:tcPr>
+          <w:p>
+            <w:pPr>
+              <w:rPr>
+                <w:rFonts w:ascii="Calibri" w:eastAsia="Times New Roman" w:hAnsi="Calibri" w:cs="Times New Roman"/>
+                <w:color w:val="000000"/>
+                <w:sz w:val="16"/>
+                <w:szCs w:val="16"/>
+              </w:rPr>
+            </w:pPr>
+            <w:r>
+              <w:rPr>
+                <w:rFonts w:ascii="Calibri" w:eastAsia="Times New Roman" w:hAnsi="Calibri" w:cs="Times New Roman"/>
+                <w:color w:val="000000"/>
+                <w:sz w:val="16"/>
+                <w:szCs w:val="16"/>
+              </w:rPr>
+              <w:t>KEGG_VIRAL_MYOCARDITIS</w:t>
+            </w:r>
+          </w:p>
+        </w:tc>
+        <w:tc>
+          <w:tcPr>
+            <w:tcW w:w="564" w:type="dxa"/>
+            <w:noWrap/>
+            <w:hideMark/>
+          </w:tcPr>
+          <w:p>
+            <w:pPr>
+              <w:jc w:val="right"/>
+              <w:rPr>
+                <w:rFonts w:ascii="Calibri" w:eastAsia="Times New Roman" w:hAnsi="Calibri" w:cs="Times New Roman"/>
+                <w:color w:val="000000"/>
+                <w:sz w:val="16"/>
+                <w:szCs w:val="16"/>
+              </w:rPr>
+            </w:pPr>
+            <w:r>
+              <w:rPr>
+                <w:rFonts w:ascii="Calibri" w:eastAsia="Times New Roman" w:hAnsi="Calibri" w:cs="Times New Roman"/>
+                <w:color w:val="000000"/>
+                <w:sz w:val="16"/>
+                <w:szCs w:val="16"/>
+              </w:rPr>
+              <w:t>70</w:t>
             </w:r>
           </w:p>
         </w:tc>
@@ -5423,7 +5758,7 @@
                 <w:sz w:val="16"/>
                 <w:szCs w:val="16"/>
               </w:rPr>
-              <w:t>0.6344608</w:t>
+              <w:t>0.50238067</w:t>
             </w:r>
           </w:p>
         </w:tc>
@@ -5450,7 +5785,7 @@
                 <w:sz w:val="16"/>
                 <w:szCs w:val="16"/>
               </w:rPr>
-              <w:t>1.4045918</w:t>
+              <w:t>1.38732</w:t>
             </w:r>
           </w:p>
         </w:tc>
@@ -5477,34 +5812,34 @@
                 <w:sz w:val="16"/>
                 <w:szCs w:val="16"/>
               </w:rPr>
-              <w:t>0.04825291</w:t>
-            </w:r>
-          </w:p>
-        </w:tc>
-        <w:tc>
-          <w:tcPr>
-            <w:tcW w:w="1068" w:type="dxa"/>
-            <w:noWrap/>
-            <w:hideMark/>
-          </w:tcPr>
-          <w:p>
-            <w:pPr>
-              <w:jc w:val="right"/>
-              <w:rPr>
-                <w:rFonts w:ascii="Calibri" w:eastAsia="Times New Roman" w:hAnsi="Calibri" w:cs="Times New Roman"/>
-                <w:color w:val="000000"/>
-                <w:sz w:val="16"/>
-                <w:szCs w:val="16"/>
-              </w:rPr>
-            </w:pPr>
-            <w:r>
-              <w:rPr>
-                <w:rFonts w:ascii="Calibri" w:eastAsia="Times New Roman" w:hAnsi="Calibri" w:cs="Times New Roman"/>
-                <w:color w:val="000000"/>
-                <w:sz w:val="16"/>
-                <w:szCs w:val="16"/>
-              </w:rPr>
-              <w:t>0.21595052</w:t>
+              <w:t>0.026647966</w:t>
+            </w:r>
+          </w:p>
+        </w:tc>
+        <w:tc>
+          <w:tcPr>
+            <w:tcW w:w="1149" w:type="dxa"/>
+            <w:noWrap/>
+            <w:hideMark/>
+          </w:tcPr>
+          <w:p>
+            <w:pPr>
+              <w:jc w:val="right"/>
+              <w:rPr>
+                <w:rFonts w:ascii="Calibri" w:eastAsia="Times New Roman" w:hAnsi="Calibri" w:cs="Times New Roman"/>
+                <w:color w:val="000000"/>
+                <w:sz w:val="16"/>
+                <w:szCs w:val="16"/>
+              </w:rPr>
+            </w:pPr>
+            <w:r>
+              <w:rPr>
+                <w:rFonts w:ascii="Calibri" w:eastAsia="Times New Roman" w:hAnsi="Calibri" w:cs="Times New Roman"/>
+                <w:color w:val="000000"/>
+                <w:sz w:val="16"/>
+                <w:szCs w:val="16"/>
+              </w:rPr>
+              <w:t>0.20341666</w:t>
             </w:r>
           </w:p>
         </w:tc>
@@ -5515,54 +5850,54 @@
         </w:trPr>
         <w:tc>
           <w:tcPr>
-            <w:tcW w:w="4941" w:type="dxa"/>
-            <w:noWrap/>
-            <w:hideMark/>
-          </w:tcPr>
-          <w:p>
-            <w:pPr>
-              <w:rPr>
-                <w:rFonts w:ascii="Calibri" w:eastAsia="Times New Roman" w:hAnsi="Calibri" w:cs="Times New Roman"/>
-                <w:color w:val="000000"/>
-                <w:sz w:val="16"/>
-                <w:szCs w:val="16"/>
-              </w:rPr>
-            </w:pPr>
-            <w:r>
-              <w:rPr>
-                <w:rFonts w:ascii="Calibri" w:eastAsia="Times New Roman" w:hAnsi="Calibri" w:cs="Times New Roman"/>
-                <w:color w:val="000000"/>
-                <w:sz w:val="16"/>
-                <w:szCs w:val="16"/>
-              </w:rPr>
-              <w:t>KEGG_LEISHMANIA_INFECTION</w:t>
-            </w:r>
-          </w:p>
-        </w:tc>
-        <w:tc>
-          <w:tcPr>
-            <w:tcW w:w="775" w:type="dxa"/>
-            <w:noWrap/>
-            <w:hideMark/>
-          </w:tcPr>
-          <w:p>
-            <w:pPr>
-              <w:jc w:val="right"/>
-              <w:rPr>
-                <w:rFonts w:ascii="Calibri" w:eastAsia="Times New Roman" w:hAnsi="Calibri" w:cs="Times New Roman"/>
-                <w:color w:val="000000"/>
-                <w:sz w:val="16"/>
-                <w:szCs w:val="16"/>
-              </w:rPr>
-            </w:pPr>
-            <w:r>
-              <w:rPr>
-                <w:rFonts w:ascii="Calibri" w:eastAsia="Times New Roman" w:hAnsi="Calibri" w:cs="Times New Roman"/>
-                <w:color w:val="000000"/>
-                <w:sz w:val="16"/>
-                <w:szCs w:val="16"/>
-              </w:rPr>
-              <w:t>72</w:t>
+            <w:tcW w:w="4860" w:type="dxa"/>
+            <w:noWrap/>
+            <w:hideMark/>
+          </w:tcPr>
+          <w:p>
+            <w:pPr>
+              <w:rPr>
+                <w:rFonts w:ascii="Calibri" w:eastAsia="Times New Roman" w:hAnsi="Calibri" w:cs="Times New Roman"/>
+                <w:color w:val="000000"/>
+                <w:sz w:val="16"/>
+                <w:szCs w:val="16"/>
+              </w:rPr>
+            </w:pPr>
+            <w:r>
+              <w:rPr>
+                <w:rFonts w:ascii="Calibri" w:eastAsia="Times New Roman" w:hAnsi="Calibri" w:cs="Times New Roman"/>
+                <w:color w:val="000000"/>
+                <w:sz w:val="16"/>
+                <w:szCs w:val="16"/>
+              </w:rPr>
+              <w:t>KEGG_TOLL_LIKE_RECEPTOR_SIGNALING_PATHWAY</w:t>
+            </w:r>
+          </w:p>
+        </w:tc>
+        <w:tc>
+          <w:tcPr>
+            <w:tcW w:w="564" w:type="dxa"/>
+            <w:noWrap/>
+            <w:hideMark/>
+          </w:tcPr>
+          <w:p>
+            <w:pPr>
+              <w:jc w:val="right"/>
+              <w:rPr>
+                <w:rFonts w:ascii="Calibri" w:eastAsia="Times New Roman" w:hAnsi="Calibri" w:cs="Times New Roman"/>
+                <w:color w:val="000000"/>
+                <w:sz w:val="16"/>
+                <w:szCs w:val="16"/>
+              </w:rPr>
+            </w:pPr>
+            <w:r>
+              <w:rPr>
+                <w:rFonts w:ascii="Calibri" w:eastAsia="Times New Roman" w:hAnsi="Calibri" w:cs="Times New Roman"/>
+                <w:color w:val="000000"/>
+                <w:sz w:val="16"/>
+                <w:szCs w:val="16"/>
+              </w:rPr>
+              <w:t>102</w:t>
             </w:r>
           </w:p>
         </w:tc>
@@ -5589,7 +5924,7 @@
                 <w:sz w:val="16"/>
                 <w:szCs w:val="16"/>
               </w:rPr>
-              <w:t>0.51668686</w:t>
+              <w:t>0.48017532</w:t>
             </w:r>
           </w:p>
         </w:tc>
@@ -5616,7 +5951,7 @@
                 <w:sz w:val="16"/>
                 <w:szCs w:val="16"/>
               </w:rPr>
-              <w:t>1.4012538</w:t>
+              <w:t>1.3913628</w:t>
             </w:r>
           </w:p>
         </w:tc>
@@ -5643,34 +5978,34 @@
                 <w:sz w:val="16"/>
                 <w:szCs w:val="16"/>
               </w:rPr>
-              <w:t>0.009985735</w:t>
-            </w:r>
-          </w:p>
-        </w:tc>
-        <w:tc>
-          <w:tcPr>
-            <w:tcW w:w="1068" w:type="dxa"/>
-            <w:noWrap/>
-            <w:hideMark/>
-          </w:tcPr>
-          <w:p>
-            <w:pPr>
-              <w:jc w:val="right"/>
-              <w:rPr>
-                <w:rFonts w:ascii="Calibri" w:eastAsia="Times New Roman" w:hAnsi="Calibri" w:cs="Times New Roman"/>
-                <w:color w:val="000000"/>
-                <w:sz w:val="16"/>
-                <w:szCs w:val="16"/>
-              </w:rPr>
-            </w:pPr>
-            <w:r>
-              <w:rPr>
-                <w:rFonts w:ascii="Calibri" w:eastAsia="Times New Roman" w:hAnsi="Calibri" w:cs="Times New Roman"/>
-                <w:color w:val="000000"/>
-                <w:sz w:val="16"/>
-                <w:szCs w:val="16"/>
-              </w:rPr>
-              <w:t>0.21047549</w:t>
+              <w:t>0.015789473</w:t>
+            </w:r>
+          </w:p>
+        </w:tc>
+        <w:tc>
+          <w:tcPr>
+            <w:tcW w:w="1149" w:type="dxa"/>
+            <w:noWrap/>
+            <w:hideMark/>
+          </w:tcPr>
+          <w:p>
+            <w:pPr>
+              <w:jc w:val="right"/>
+              <w:rPr>
+                <w:rFonts w:ascii="Calibri" w:eastAsia="Times New Roman" w:hAnsi="Calibri" w:cs="Times New Roman"/>
+                <w:color w:val="000000"/>
+                <w:sz w:val="16"/>
+                <w:szCs w:val="16"/>
+              </w:rPr>
+            </w:pPr>
+            <w:r>
+              <w:rPr>
+                <w:rFonts w:ascii="Calibri" w:eastAsia="Times New Roman" w:hAnsi="Calibri" w:cs="Times New Roman"/>
+                <w:color w:val="000000"/>
+                <w:sz w:val="16"/>
+                <w:szCs w:val="16"/>
+              </w:rPr>
+              <w:t>0.20520444</w:t>
             </w:r>
           </w:p>
         </w:tc>
@@ -5681,7 +6016,7 @@
         </w:trPr>
         <w:tc>
           <w:tcPr>
-            <w:tcW w:w="4941" w:type="dxa"/>
+            <w:tcW w:w="4860" w:type="dxa"/>
             <w:noWrap/>
             <w:hideMark/>
           </w:tcPr>
@@ -5707,7 +6042,7 @@
         </w:tc>
         <w:tc>
           <w:tcPr>
-            <w:tcW w:w="775" w:type="dxa"/>
+            <w:tcW w:w="564" w:type="dxa"/>
             <w:noWrap/>
             <w:hideMark/>
           </w:tcPr>
@@ -5815,7 +6150,7 @@
         </w:tc>
         <w:tc>
           <w:tcPr>
-            <w:tcW w:w="1068" w:type="dxa"/>
+            <w:tcW w:w="1149" w:type="dxa"/>
             <w:noWrap/>
             <w:hideMark/>
           </w:tcPr>
@@ -5847,54 +6182,54 @@
         </w:trPr>
         <w:tc>
           <w:tcPr>
-            <w:tcW w:w="4941" w:type="dxa"/>
-            <w:noWrap/>
-            <w:hideMark/>
-          </w:tcPr>
-          <w:p>
-            <w:pPr>
-              <w:rPr>
-                <w:rFonts w:ascii="Calibri" w:eastAsia="Times New Roman" w:hAnsi="Calibri" w:cs="Times New Roman"/>
-                <w:color w:val="000000"/>
-                <w:sz w:val="16"/>
-                <w:szCs w:val="16"/>
-              </w:rPr>
-            </w:pPr>
-            <w:r>
-              <w:rPr>
-                <w:rFonts w:ascii="Calibri" w:eastAsia="Times New Roman" w:hAnsi="Calibri" w:cs="Times New Roman"/>
-                <w:color w:val="000000"/>
-                <w:sz w:val="16"/>
-                <w:szCs w:val="16"/>
-              </w:rPr>
-              <w:t>KEGG_TOLL_LIKE_RECEPTOR_SIGNALING_PATHWAY</w:t>
-            </w:r>
-          </w:p>
-        </w:tc>
-        <w:tc>
-          <w:tcPr>
-            <w:tcW w:w="775" w:type="dxa"/>
-            <w:noWrap/>
-            <w:hideMark/>
-          </w:tcPr>
-          <w:p>
-            <w:pPr>
-              <w:jc w:val="right"/>
-              <w:rPr>
-                <w:rFonts w:ascii="Calibri" w:eastAsia="Times New Roman" w:hAnsi="Calibri" w:cs="Times New Roman"/>
-                <w:color w:val="000000"/>
-                <w:sz w:val="16"/>
-                <w:szCs w:val="16"/>
-              </w:rPr>
-            </w:pPr>
-            <w:r>
-              <w:rPr>
-                <w:rFonts w:ascii="Calibri" w:eastAsia="Times New Roman" w:hAnsi="Calibri" w:cs="Times New Roman"/>
-                <w:color w:val="000000"/>
-                <w:sz w:val="16"/>
-                <w:szCs w:val="16"/>
-              </w:rPr>
-              <w:t>102</w:t>
+            <w:tcW w:w="4860" w:type="dxa"/>
+            <w:noWrap/>
+            <w:hideMark/>
+          </w:tcPr>
+          <w:p>
+            <w:pPr>
+              <w:rPr>
+                <w:rFonts w:ascii="Calibri" w:eastAsia="Times New Roman" w:hAnsi="Calibri" w:cs="Times New Roman"/>
+                <w:color w:val="000000"/>
+                <w:sz w:val="16"/>
+                <w:szCs w:val="16"/>
+              </w:rPr>
+            </w:pPr>
+            <w:r>
+              <w:rPr>
+                <w:rFonts w:ascii="Calibri" w:eastAsia="Times New Roman" w:hAnsi="Calibri" w:cs="Times New Roman"/>
+                <w:color w:val="000000"/>
+                <w:sz w:val="16"/>
+                <w:szCs w:val="16"/>
+              </w:rPr>
+              <w:t>KEGG_LEISHMANIA_INFECTION</w:t>
+            </w:r>
+          </w:p>
+        </w:tc>
+        <w:tc>
+          <w:tcPr>
+            <w:tcW w:w="564" w:type="dxa"/>
+            <w:noWrap/>
+            <w:hideMark/>
+          </w:tcPr>
+          <w:p>
+            <w:pPr>
+              <w:jc w:val="right"/>
+              <w:rPr>
+                <w:rFonts w:ascii="Calibri" w:eastAsia="Times New Roman" w:hAnsi="Calibri" w:cs="Times New Roman"/>
+                <w:color w:val="000000"/>
+                <w:sz w:val="16"/>
+                <w:szCs w:val="16"/>
+              </w:rPr>
+            </w:pPr>
+            <w:r>
+              <w:rPr>
+                <w:rFonts w:ascii="Calibri" w:eastAsia="Times New Roman" w:hAnsi="Calibri" w:cs="Times New Roman"/>
+                <w:color w:val="000000"/>
+                <w:sz w:val="16"/>
+                <w:szCs w:val="16"/>
+              </w:rPr>
+              <w:t>72</w:t>
             </w:r>
           </w:p>
         </w:tc>
@@ -5921,7 +6256,7 @@
                 <w:sz w:val="16"/>
                 <w:szCs w:val="16"/>
               </w:rPr>
-              <w:t>0.48017532</w:t>
+              <w:t>0.51668686</w:t>
             </w:r>
           </w:p>
         </w:tc>
@@ -5948,7 +6283,7 @@
                 <w:sz w:val="16"/>
                 <w:szCs w:val="16"/>
               </w:rPr>
-              <w:t>1.3913628</w:t>
+              <w:t>1.4012538</w:t>
             </w:r>
           </w:p>
         </w:tc>
@@ -5975,34 +6310,34 @@
                 <w:sz w:val="16"/>
                 <w:szCs w:val="16"/>
               </w:rPr>
-              <w:t>0.015789473</w:t>
-            </w:r>
-          </w:p>
-        </w:tc>
-        <w:tc>
-          <w:tcPr>
-            <w:tcW w:w="1068" w:type="dxa"/>
-            <w:noWrap/>
-            <w:hideMark/>
-          </w:tcPr>
-          <w:p>
-            <w:pPr>
-              <w:jc w:val="right"/>
-              <w:rPr>
-                <w:rFonts w:ascii="Calibri" w:eastAsia="Times New Roman" w:hAnsi="Calibri" w:cs="Times New Roman"/>
-                <w:color w:val="000000"/>
-                <w:sz w:val="16"/>
-                <w:szCs w:val="16"/>
-              </w:rPr>
-            </w:pPr>
-            <w:r>
-              <w:rPr>
-                <w:rFonts w:ascii="Calibri" w:eastAsia="Times New Roman" w:hAnsi="Calibri" w:cs="Times New Roman"/>
-                <w:color w:val="000000"/>
-                <w:sz w:val="16"/>
-                <w:szCs w:val="16"/>
-              </w:rPr>
-              <w:t>0.20520444</w:t>
+              <w:t>0.009985735</w:t>
+            </w:r>
+          </w:p>
+        </w:tc>
+        <w:tc>
+          <w:tcPr>
+            <w:tcW w:w="1149" w:type="dxa"/>
+            <w:noWrap/>
+            <w:hideMark/>
+          </w:tcPr>
+          <w:p>
+            <w:pPr>
+              <w:jc w:val="right"/>
+              <w:rPr>
+                <w:rFonts w:ascii="Calibri" w:eastAsia="Times New Roman" w:hAnsi="Calibri" w:cs="Times New Roman"/>
+                <w:color w:val="000000"/>
+                <w:sz w:val="16"/>
+                <w:szCs w:val="16"/>
+              </w:rPr>
+            </w:pPr>
+            <w:r>
+              <w:rPr>
+                <w:rFonts w:ascii="Calibri" w:eastAsia="Times New Roman" w:hAnsi="Calibri" w:cs="Times New Roman"/>
+                <w:color w:val="000000"/>
+                <w:sz w:val="16"/>
+                <w:szCs w:val="16"/>
+              </w:rPr>
+              <w:t>0.21047549</w:t>
             </w:r>
           </w:p>
         </w:tc>
@@ -6013,54 +6348,54 @@
         </w:trPr>
         <w:tc>
           <w:tcPr>
-            <w:tcW w:w="4941" w:type="dxa"/>
-            <w:noWrap/>
-            <w:hideMark/>
-          </w:tcPr>
-          <w:p>
-            <w:pPr>
-              <w:rPr>
-                <w:rFonts w:ascii="Calibri" w:eastAsia="Times New Roman" w:hAnsi="Calibri" w:cs="Times New Roman"/>
-                <w:color w:val="000000"/>
-                <w:sz w:val="16"/>
-                <w:szCs w:val="16"/>
-              </w:rPr>
-            </w:pPr>
-            <w:r>
-              <w:rPr>
-                <w:rFonts w:ascii="Calibri" w:eastAsia="Times New Roman" w:hAnsi="Calibri" w:cs="Times New Roman"/>
-                <w:color w:val="000000"/>
-                <w:sz w:val="16"/>
-                <w:szCs w:val="16"/>
-              </w:rPr>
-              <w:t>KEGG_VIRAL_MYOCARDITIS</w:t>
-            </w:r>
-          </w:p>
-        </w:tc>
-        <w:tc>
-          <w:tcPr>
-            <w:tcW w:w="775" w:type="dxa"/>
-            <w:noWrap/>
-            <w:hideMark/>
-          </w:tcPr>
-          <w:p>
-            <w:pPr>
-              <w:jc w:val="right"/>
-              <w:rPr>
-                <w:rFonts w:ascii="Calibri" w:eastAsia="Times New Roman" w:hAnsi="Calibri" w:cs="Times New Roman"/>
-                <w:color w:val="000000"/>
-                <w:sz w:val="16"/>
-                <w:szCs w:val="16"/>
-              </w:rPr>
-            </w:pPr>
-            <w:r>
-              <w:rPr>
-                <w:rFonts w:ascii="Calibri" w:eastAsia="Times New Roman" w:hAnsi="Calibri" w:cs="Times New Roman"/>
-                <w:color w:val="000000"/>
-                <w:sz w:val="16"/>
-                <w:szCs w:val="16"/>
-              </w:rPr>
-              <w:t>70</w:t>
+            <w:tcW w:w="4860" w:type="dxa"/>
+            <w:noWrap/>
+            <w:hideMark/>
+          </w:tcPr>
+          <w:p>
+            <w:pPr>
+              <w:rPr>
+                <w:rFonts w:ascii="Calibri" w:eastAsia="Times New Roman" w:hAnsi="Calibri" w:cs="Times New Roman"/>
+                <w:color w:val="000000"/>
+                <w:sz w:val="16"/>
+                <w:szCs w:val="16"/>
+              </w:rPr>
+            </w:pPr>
+            <w:r>
+              <w:rPr>
+                <w:rFonts w:ascii="Calibri" w:eastAsia="Times New Roman" w:hAnsi="Calibri" w:cs="Times New Roman"/>
+                <w:color w:val="000000"/>
+                <w:sz w:val="16"/>
+                <w:szCs w:val="16"/>
+              </w:rPr>
+              <w:t>KEGG_GLYCOSAMINOGLYCAN_BIOSYNTHESIS_CHONDROITIN_SULFATE</w:t>
+            </w:r>
+          </w:p>
+        </w:tc>
+        <w:tc>
+          <w:tcPr>
+            <w:tcW w:w="564" w:type="dxa"/>
+            <w:noWrap/>
+            <w:hideMark/>
+          </w:tcPr>
+          <w:p>
+            <w:pPr>
+              <w:jc w:val="right"/>
+              <w:rPr>
+                <w:rFonts w:ascii="Calibri" w:eastAsia="Times New Roman" w:hAnsi="Calibri" w:cs="Times New Roman"/>
+                <w:color w:val="000000"/>
+                <w:sz w:val="16"/>
+                <w:szCs w:val="16"/>
+              </w:rPr>
+            </w:pPr>
+            <w:r>
+              <w:rPr>
+                <w:rFonts w:ascii="Calibri" w:eastAsia="Times New Roman" w:hAnsi="Calibri" w:cs="Times New Roman"/>
+                <w:color w:val="000000"/>
+                <w:sz w:val="16"/>
+                <w:szCs w:val="16"/>
+              </w:rPr>
+              <w:t>22</w:t>
             </w:r>
           </w:p>
         </w:tc>
@@ -6087,7 +6422,7 @@
                 <w:sz w:val="16"/>
                 <w:szCs w:val="16"/>
               </w:rPr>
-              <w:t>0.50238067</w:t>
+              <w:t>0.6344608</w:t>
             </w:r>
           </w:p>
         </w:tc>
@@ -6114,7 +6449,7 @@
                 <w:sz w:val="16"/>
                 <w:szCs w:val="16"/>
               </w:rPr>
-              <w:t>1.38732</w:t>
+              <w:t>1.4045918</w:t>
             </w:r>
           </w:p>
         </w:tc>
@@ -6141,34 +6476,34 @@
                 <w:sz w:val="16"/>
                 <w:szCs w:val="16"/>
               </w:rPr>
-              <w:t>0.026647966</w:t>
-            </w:r>
-          </w:p>
-        </w:tc>
-        <w:tc>
-          <w:tcPr>
-            <w:tcW w:w="1068" w:type="dxa"/>
-            <w:noWrap/>
-            <w:hideMark/>
-          </w:tcPr>
-          <w:p>
-            <w:pPr>
-              <w:jc w:val="right"/>
-              <w:rPr>
-                <w:rFonts w:ascii="Calibri" w:eastAsia="Times New Roman" w:hAnsi="Calibri" w:cs="Times New Roman"/>
-                <w:color w:val="000000"/>
-                <w:sz w:val="16"/>
-                <w:szCs w:val="16"/>
-              </w:rPr>
-            </w:pPr>
-            <w:r>
-              <w:rPr>
-                <w:rFonts w:ascii="Calibri" w:eastAsia="Times New Roman" w:hAnsi="Calibri" w:cs="Times New Roman"/>
-                <w:color w:val="000000"/>
-                <w:sz w:val="16"/>
-                <w:szCs w:val="16"/>
-              </w:rPr>
-              <w:t>0.20341666</w:t>
+              <w:t>0.04825291</w:t>
+            </w:r>
+          </w:p>
+        </w:tc>
+        <w:tc>
+          <w:tcPr>
+            <w:tcW w:w="1149" w:type="dxa"/>
+            <w:noWrap/>
+            <w:hideMark/>
+          </w:tcPr>
+          <w:p>
+            <w:pPr>
+              <w:jc w:val="right"/>
+              <w:rPr>
+                <w:rFonts w:ascii="Calibri" w:eastAsia="Times New Roman" w:hAnsi="Calibri" w:cs="Times New Roman"/>
+                <w:color w:val="000000"/>
+                <w:sz w:val="16"/>
+                <w:szCs w:val="16"/>
+              </w:rPr>
+            </w:pPr>
+            <w:r>
+              <w:rPr>
+                <w:rFonts w:ascii="Calibri" w:eastAsia="Times New Roman" w:hAnsi="Calibri" w:cs="Times New Roman"/>
+                <w:color w:val="000000"/>
+                <w:sz w:val="16"/>
+                <w:szCs w:val="16"/>
+              </w:rPr>
+              <w:t>0.21595052</w:t>
             </w:r>
           </w:p>
         </w:tc>
@@ -6179,7 +6514,7 @@
         </w:trPr>
         <w:tc>
           <w:tcPr>
-            <w:tcW w:w="4941" w:type="dxa"/>
+            <w:tcW w:w="4860" w:type="dxa"/>
             <w:noWrap/>
             <w:hideMark/>
           </w:tcPr>
@@ -6205,7 +6540,7 @@
         </w:tc>
         <w:tc>
           <w:tcPr>
-            <w:tcW w:w="775" w:type="dxa"/>
+            <w:tcW w:w="564" w:type="dxa"/>
             <w:noWrap/>
             <w:hideMark/>
           </w:tcPr>
@@ -6313,7 +6648,7 @@
         </w:tc>
         <w:tc>
           <w:tcPr>
-            <w:tcW w:w="1068" w:type="dxa"/>
+            <w:tcW w:w="1149" w:type="dxa"/>
             <w:noWrap/>
             <w:hideMark/>
           </w:tcPr>
@@ -6345,7 +6680,7 @@
         </w:trPr>
         <w:tc>
           <w:tcPr>
-            <w:tcW w:w="4941" w:type="dxa"/>
+            <w:tcW w:w="4860" w:type="dxa"/>
             <w:noWrap/>
             <w:hideMark/>
           </w:tcPr>
@@ -6371,7 +6706,7 @@
         </w:tc>
         <w:tc>
           <w:tcPr>
-            <w:tcW w:w="775" w:type="dxa"/>
+            <w:tcW w:w="564" w:type="dxa"/>
             <w:noWrap/>
             <w:hideMark/>
           </w:tcPr>
@@ -6479,7 +6814,7 @@
         </w:tc>
         <w:tc>
           <w:tcPr>
-            <w:tcW w:w="1068" w:type="dxa"/>
+            <w:tcW w:w="1149" w:type="dxa"/>
             <w:noWrap/>
             <w:hideMark/>
           </w:tcPr>
@@ -6508,10 +6843,129 @@
     </w:tbl>
     <w:p/>
     <w:p>
+      <w:pPr>
+        <w:pStyle w:val="Heading3"/>
+      </w:pPr>
       <w:r>
         <w:br w:type="page"/>
       </w:r>
+      <w:r>
+        <w:t>Chemokine</w:t>
+      </w:r>
+      <w:r>
+        <w:t xml:space="preserve"> (Until STAT5B)</w:t>
+      </w:r>
     </w:p>
+    <w:p/>
+    <w:p>
+      <w:r>
+        <w:rPr>
+          <w:noProof/>
+        </w:rPr>
+        <w:drawing>
+          <wp:inline distT="0" distB="0" distL="0" distR="0" wp14:anchorId="7D11AA9C" wp14:editId="29CB20ED">
+            <wp:extent cx="1797050" cy="1797050"/>
+            <wp:effectExtent l="0" t="0" r="6350" b="6350"/>
+            <wp:docPr id="7" name="Picture 7" descr="Macintosh HD:Users:davebridges:gsea_home:output:feb18:Acromegaly_KEGG.Gsea.1392738009669:enplot_KEGG_CHEMOKINE_SIGNALING_PATHWAY_1901.png"/>
+            <wp:cNvGraphicFramePr>
+              <a:graphicFrameLocks xmlns:a="http://schemas.openxmlformats.org/drawingml/2006/main" noChangeAspect="1"/>
+            </wp:cNvGraphicFramePr>
+            <a:graphic xmlns:a="http://schemas.openxmlformats.org/drawingml/2006/main">
+              <a:graphicData uri="http://schemas.openxmlformats.org/drawingml/2006/picture">
+                <pic:pic xmlns:pic="http://schemas.openxmlformats.org/drawingml/2006/picture">
+                  <pic:nvPicPr>
+                    <pic:cNvPr id="0" name="Picture 7" descr="Macintosh HD:Users:davebridges:gsea_home:output:feb18:Acromegaly_KEGG.Gsea.1392738009669:enplot_KEGG_CHEMOKINE_SIGNALING_PATHWAY_1901.png"/>
+                    <pic:cNvPicPr>
+                      <a:picLocks noChangeAspect="1" noChangeArrowheads="1"/>
+                    </pic:cNvPicPr>
+                  </pic:nvPicPr>
+                  <pic:blipFill>
+                    <a:blip r:embed="rId13">
+                      <a:extLst>
+                        <a:ext uri="{28A0092B-C50C-407E-A947-70E740481C1C}">
+                          <a14:useLocalDpi xmlns:a14="http://schemas.microsoft.com/office/drawing/2010/main" val="0"/>
+                        </a:ext>
+                      </a:extLst>
+                    </a:blip>
+                    <a:srcRect/>
+                    <a:stretch>
+                      <a:fillRect/>
+                    </a:stretch>
+                  </pic:blipFill>
+                  <pic:spPr bwMode="auto">
+                    <a:xfrm>
+                      <a:off x="0" y="0"/>
+                      <a:ext cx="1797050" cy="1797050"/>
+                    </a:xfrm>
+                    <a:prstGeom prst="rect">
+                      <a:avLst/>
+                    </a:prstGeom>
+                    <a:noFill/>
+                    <a:ln>
+                      <a:noFill/>
+                    </a:ln>
+                  </pic:spPr>
+                </pic:pic>
+              </a:graphicData>
+            </a:graphic>
+          </wp:inline>
+        </w:drawing>
+      </w:r>
+      <w:r>
+        <w:rPr>
+          <w:noProof/>
+        </w:rPr>
+        <w:drawing>
+          <wp:inline distT="0" distB="0" distL="0" distR="0" wp14:anchorId="70BB007B" wp14:editId="510E6D76">
+            <wp:extent cx="3649583" cy="6628624"/>
+            <wp:effectExtent l="0" t="0" r="8255" b="1270"/>
+            <wp:docPr id="8" name="Picture 8" descr="Macintosh HD:Users:davebridges:gsea_home:output:feb18:Acromegaly_KEGG.Gsea.1392738009669:KEGG_CHEMOKINE_SIGNALING_PATHWAY_1902.png"/>
+            <wp:cNvGraphicFramePr>
+              <a:graphicFrameLocks xmlns:a="http://schemas.openxmlformats.org/drawingml/2006/main" noChangeAspect="1"/>
+            </wp:cNvGraphicFramePr>
+            <a:graphic xmlns:a="http://schemas.openxmlformats.org/drawingml/2006/main">
+              <a:graphicData uri="http://schemas.openxmlformats.org/drawingml/2006/picture">
+                <pic:pic xmlns:pic="http://schemas.openxmlformats.org/drawingml/2006/picture">
+                  <pic:nvPicPr>
+                    <pic:cNvPr id="0" name="Picture 8" descr="Macintosh HD:Users:davebridges:gsea_home:output:feb18:Acromegaly_KEGG.Gsea.1392738009669:KEGG_CHEMOKINE_SIGNALING_PATHWAY_1902.png"/>
+                    <pic:cNvPicPr>
+                      <a:picLocks noChangeAspect="1" noChangeArrowheads="1"/>
+                    </pic:cNvPicPr>
+                  </pic:nvPicPr>
+                  <pic:blipFill>
+                    <a:blip r:embed="rId14">
+                      <a:extLst>
+                        <a:ext uri="{28A0092B-C50C-407E-A947-70E740481C1C}">
+                          <a14:useLocalDpi xmlns:a14="http://schemas.microsoft.com/office/drawing/2010/main" val="0"/>
+                        </a:ext>
+                      </a:extLst>
+                    </a:blip>
+                    <a:srcRect/>
+                    <a:stretch>
+                      <a:fillRect/>
+                    </a:stretch>
+                  </pic:blipFill>
+                  <pic:spPr bwMode="auto">
+                    <a:xfrm>
+                      <a:off x="0" y="0"/>
+                      <a:ext cx="3649970" cy="6629327"/>
+                    </a:xfrm>
+                    <a:prstGeom prst="rect">
+                      <a:avLst/>
+                    </a:prstGeom>
+                    <a:noFill/>
+                    <a:ln>
+                      <a:noFill/>
+                    </a:ln>
+                  </pic:spPr>
+                </pic:pic>
+              </a:graphicData>
+            </a:graphic>
+          </wp:inline>
+        </w:drawing>
+      </w:r>
+    </w:p>
+    <w:p/>
     <w:p>
       <w:pPr>
         <w:pStyle w:val="Heading1"/>
@@ -6527,8 +6981,6 @@
       <w:r>
         <w:t>This is another metabolic reaction pathway, similar to KEGG</w:t>
       </w:r>
-      <w:bookmarkStart w:id="0" w:name="_GoBack"/>
-      <w:bookmarkEnd w:id="0"/>
     </w:p>
     <w:p>
       <w:pPr>
@@ -6547,7 +6999,7 @@
     <w:tbl>
       <w:tblPr>
         <w:tblStyle w:val="TableGrid"/>
-        <w:tblW w:w="8710" w:type="dxa"/>
+        <w:tblW w:w="7677" w:type="dxa"/>
         <w:tblLook w:val="04A0" w:firstRow="1" w:lastRow="0" w:firstColumn="1" w:lastColumn="0" w:noHBand="0" w:noVBand="1"/>
       </w:tblPr>
       <w:tblGrid>
@@ -6557,7 +7009,6 @@
         <w:gridCol w:w="1036"/>
         <w:gridCol w:w="998"/>
         <w:gridCol w:w="1068"/>
-        <w:gridCol w:w="1033"/>
       </w:tblGrid>
       <w:tr>
         <w:trPr>
@@ -6741,43 +7192,6 @@
             <w:proofErr w:type="spellEnd"/>
           </w:p>
         </w:tc>
-        <w:tc>
-          <w:tcPr>
-            <w:tcW w:w="1033" w:type="dxa"/>
-            <w:noWrap/>
-            <w:hideMark/>
-          </w:tcPr>
-          <w:p>
-            <w:pPr>
-              <w:rPr>
-                <w:rFonts w:ascii="Calibri" w:eastAsia="Times New Roman" w:hAnsi="Calibri" w:cs="Times New Roman"/>
-                <w:color w:val="000000"/>
-                <w:sz w:val="16"/>
-                <w:szCs w:val="16"/>
-              </w:rPr>
-            </w:pPr>
-            <w:r>
-              <w:rPr>
-                <w:rFonts w:ascii="Calibri" w:eastAsia="Times New Roman" w:hAnsi="Calibri" w:cs="Times New Roman"/>
-                <w:color w:val="000000"/>
-                <w:sz w:val="16"/>
-                <w:szCs w:val="16"/>
-              </w:rPr>
-              <w:t>FWER p-</w:t>
-            </w:r>
-            <w:proofErr w:type="spellStart"/>
-            <w:r>
-              <w:rPr>
-                <w:rFonts w:ascii="Calibri" w:eastAsia="Times New Roman" w:hAnsi="Calibri" w:cs="Times New Roman"/>
-                <w:color w:val="000000"/>
-                <w:sz w:val="16"/>
-                <w:szCs w:val="16"/>
-              </w:rPr>
-              <w:t>val</w:t>
-            </w:r>
-            <w:proofErr w:type="spellEnd"/>
-          </w:p>
-        </w:tc>
       </w:tr>
       <w:tr>
         <w:trPr>
@@ -6941,33 +7355,6 @@
                 <w:szCs w:val="16"/>
               </w:rPr>
               <w:t>0.10692945</w:t>
-            </w:r>
-          </w:p>
-        </w:tc>
-        <w:tc>
-          <w:tcPr>
-            <w:tcW w:w="1033" w:type="dxa"/>
-            <w:noWrap/>
-            <w:hideMark/>
-          </w:tcPr>
-          <w:p>
-            <w:pPr>
-              <w:jc w:val="right"/>
-              <w:rPr>
-                <w:rFonts w:ascii="Calibri" w:eastAsia="Times New Roman" w:hAnsi="Calibri" w:cs="Times New Roman"/>
-                <w:color w:val="000000"/>
-                <w:sz w:val="16"/>
-                <w:szCs w:val="16"/>
-              </w:rPr>
-            </w:pPr>
-            <w:r>
-              <w:rPr>
-                <w:rFonts w:ascii="Calibri" w:eastAsia="Times New Roman" w:hAnsi="Calibri" w:cs="Times New Roman"/>
-                <w:color w:val="000000"/>
-                <w:sz w:val="16"/>
-                <w:szCs w:val="16"/>
-              </w:rPr>
-              <w:t>0.106</w:t>
             </w:r>
           </w:p>
         </w:tc>
@@ -10757,6 +11144,249 @@
       </w:tr>
     </w:tbl>
     <w:p/>
+    <w:p>
+      <w:pPr>
+        <w:pStyle w:val="Heading3"/>
+      </w:pPr>
+      <w:proofErr w:type="spellStart"/>
+      <w:r>
+        <w:t>PPARa</w:t>
+      </w:r>
+      <w:proofErr w:type="spellEnd"/>
+    </w:p>
+    <w:p>
+      <w:r>
+        <w:rPr>
+          <w:noProof/>
+        </w:rPr>
+        <w:drawing>
+          <wp:inline distT="0" distB="0" distL="0" distR="0" wp14:anchorId="318A2E98" wp14:editId="1D2A582F">
+            <wp:extent cx="1758950" cy="1758950"/>
+            <wp:effectExtent l="0" t="0" r="0" b="0"/>
+            <wp:docPr id="11" name="Picture 11" descr="Macintosh HD:Users:davebridges:gsea_home:output:feb18:Acromegaly_TF.Gsea.1392738217548:enplot_V_PPARA_02_2029.png"/>
+            <wp:cNvGraphicFramePr>
+              <a:graphicFrameLocks xmlns:a="http://schemas.openxmlformats.org/drawingml/2006/main" noChangeAspect="1"/>
+            </wp:cNvGraphicFramePr>
+            <a:graphic xmlns:a="http://schemas.openxmlformats.org/drawingml/2006/main">
+              <a:graphicData uri="http://schemas.openxmlformats.org/drawingml/2006/picture">
+                <pic:pic xmlns:pic="http://schemas.openxmlformats.org/drawingml/2006/picture">
+                  <pic:nvPicPr>
+                    <pic:cNvPr id="0" name="Picture 11" descr="Macintosh HD:Users:davebridges:gsea_home:output:feb18:Acromegaly_TF.Gsea.1392738217548:enplot_V_PPARA_02_2029.png"/>
+                    <pic:cNvPicPr>
+                      <a:picLocks noChangeAspect="1" noChangeArrowheads="1"/>
+                    </pic:cNvPicPr>
+                  </pic:nvPicPr>
+                  <pic:blipFill>
+                    <a:blip r:embed="rId15">
+                      <a:extLst>
+                        <a:ext uri="{28A0092B-C50C-407E-A947-70E740481C1C}">
+                          <a14:useLocalDpi xmlns:a14="http://schemas.microsoft.com/office/drawing/2010/main" val="0"/>
+                        </a:ext>
+                      </a:extLst>
+                    </a:blip>
+                    <a:srcRect/>
+                    <a:stretch>
+                      <a:fillRect/>
+                    </a:stretch>
+                  </pic:blipFill>
+                  <pic:spPr bwMode="auto">
+                    <a:xfrm>
+                      <a:off x="0" y="0"/>
+                      <a:ext cx="1758950" cy="1758950"/>
+                    </a:xfrm>
+                    <a:prstGeom prst="rect">
+                      <a:avLst/>
+                    </a:prstGeom>
+                    <a:noFill/>
+                    <a:ln>
+                      <a:noFill/>
+                    </a:ln>
+                  </pic:spPr>
+                </pic:pic>
+              </a:graphicData>
+            </a:graphic>
+          </wp:inline>
+        </w:drawing>
+      </w:r>
+      <w:r>
+        <w:rPr>
+          <w:noProof/>
+        </w:rPr>
+        <w:drawing>
+          <wp:inline distT="0" distB="0" distL="0" distR="0" wp14:anchorId="7C85CA2E" wp14:editId="33AA2F03">
+            <wp:extent cx="3639029" cy="5372100"/>
+            <wp:effectExtent l="0" t="0" r="0" b="0"/>
+            <wp:docPr id="12" name="Picture 12" descr="Macintosh HD:Users:davebridges:gsea_home:output:feb18:Acromegaly_TF.Gsea.1392738217548:V_PPARA_02_2030.png"/>
+            <wp:cNvGraphicFramePr>
+              <a:graphicFrameLocks xmlns:a="http://schemas.openxmlformats.org/drawingml/2006/main" noChangeAspect="1"/>
+            </wp:cNvGraphicFramePr>
+            <a:graphic xmlns:a="http://schemas.openxmlformats.org/drawingml/2006/main">
+              <a:graphicData uri="http://schemas.openxmlformats.org/drawingml/2006/picture">
+                <pic:pic xmlns:pic="http://schemas.openxmlformats.org/drawingml/2006/picture">
+                  <pic:nvPicPr>
+                    <pic:cNvPr id="0" name="Picture 12" descr="Macintosh HD:Users:davebridges:gsea_home:output:feb18:Acromegaly_TF.Gsea.1392738217548:V_PPARA_02_2030.png"/>
+                    <pic:cNvPicPr>
+                      <a:picLocks noChangeAspect="1" noChangeArrowheads="1"/>
+                    </pic:cNvPicPr>
+                  </pic:nvPicPr>
+                  <pic:blipFill>
+                    <a:blip r:embed="rId16">
+                      <a:extLst>
+                        <a:ext uri="{28A0092B-C50C-407E-A947-70E740481C1C}">
+                          <a14:useLocalDpi xmlns:a14="http://schemas.microsoft.com/office/drawing/2010/main" val="0"/>
+                        </a:ext>
+                      </a:extLst>
+                    </a:blip>
+                    <a:srcRect/>
+                    <a:stretch>
+                      <a:fillRect/>
+                    </a:stretch>
+                  </pic:blipFill>
+                  <pic:spPr bwMode="auto">
+                    <a:xfrm>
+                      <a:off x="0" y="0"/>
+                      <a:ext cx="3639062" cy="5372149"/>
+                    </a:xfrm>
+                    <a:prstGeom prst="rect">
+                      <a:avLst/>
+                    </a:prstGeom>
+                    <a:noFill/>
+                    <a:ln>
+                      <a:noFill/>
+                    </a:ln>
+                  </pic:spPr>
+                </pic:pic>
+              </a:graphicData>
+            </a:graphic>
+          </wp:inline>
+        </w:drawing>
+      </w:r>
+    </w:p>
+    <w:p/>
+    <w:p>
+      <w:r>
+        <w:t xml:space="preserve">Actual </w:t>
+      </w:r>
+      <w:proofErr w:type="spellStart"/>
+      <w:r>
+        <w:t>PPARa</w:t>
+      </w:r>
+      <w:proofErr w:type="spellEnd"/>
+      <w:r>
+        <w:t xml:space="preserve"> expression:</w:t>
+      </w:r>
+    </w:p>
+    <w:p/>
+    <w:p>
+      <w:r>
+        <w:rPr>
+          <w:noProof/>
+        </w:rPr>
+        <w:drawing>
+          <wp:inline distT="0" distB="0" distL="0" distR="0" wp14:anchorId="22DA59F0" wp14:editId="2DB9097B">
+            <wp:extent cx="2286000" cy="2286000"/>
+            <wp:effectExtent l="0" t="0" r="0" b="0"/>
+            <wp:docPr id="13" name="Picture 13" descr="Macintosh HD:Users:davebridges:Documents:Source:CushingAcromegalyStudy:figures:PPARA-barplot.pdf"/>
+            <wp:cNvGraphicFramePr>
+              <a:graphicFrameLocks xmlns:a="http://schemas.openxmlformats.org/drawingml/2006/main" noChangeAspect="1"/>
+            </wp:cNvGraphicFramePr>
+            <a:graphic xmlns:a="http://schemas.openxmlformats.org/drawingml/2006/main">
+              <a:graphicData uri="http://schemas.openxmlformats.org/drawingml/2006/picture">
+                <pic:pic xmlns:pic="http://schemas.openxmlformats.org/drawingml/2006/picture">
+                  <pic:nvPicPr>
+                    <pic:cNvPr id="0" name="Picture 13" descr="Macintosh HD:Users:davebridges:Documents:Source:CushingAcromegalyStudy:figures:PPARA-barplot.pdf"/>
+                    <pic:cNvPicPr>
+                      <a:picLocks noChangeAspect="1" noChangeArrowheads="1"/>
+                    </pic:cNvPicPr>
+                  </pic:nvPicPr>
+                  <pic:blipFill>
+                    <a:blip r:embed="rId17">
+                      <a:extLst>
+                        <a:ext uri="{28A0092B-C50C-407E-A947-70E740481C1C}">
+                          <a14:useLocalDpi xmlns:a14="http://schemas.microsoft.com/office/drawing/2010/main" val="0"/>
+                        </a:ext>
+                      </a:extLst>
+                    </a:blip>
+                    <a:srcRect/>
+                    <a:stretch>
+                      <a:fillRect/>
+                    </a:stretch>
+                  </pic:blipFill>
+                  <pic:spPr bwMode="auto">
+                    <a:xfrm>
+                      <a:off x="0" y="0"/>
+                      <a:ext cx="2286000" cy="2286000"/>
+                    </a:xfrm>
+                    <a:prstGeom prst="rect">
+                      <a:avLst/>
+                    </a:prstGeom>
+                    <a:noFill/>
+                    <a:ln>
+                      <a:noFill/>
+                    </a:ln>
+                  </pic:spPr>
+                </pic:pic>
+              </a:graphicData>
+            </a:graphic>
+          </wp:inline>
+        </w:drawing>
+      </w:r>
+      <w:r>
+        <w:rPr>
+          <w:noProof/>
+        </w:rPr>
+        <w:drawing>
+          <wp:inline distT="0" distB="0" distL="0" distR="0" wp14:anchorId="2EAD7D7D" wp14:editId="50B3FB07">
+            <wp:extent cx="2286000" cy="2286000"/>
+            <wp:effectExtent l="0" t="0" r="0" b="0"/>
+            <wp:docPr id="14" name="Picture 14" descr="Macintosh HD:Users:davebridges:Documents:Source:CushingAcromegalyStudy:figures:PPARG-barplot.pdf"/>
+            <wp:cNvGraphicFramePr>
+              <a:graphicFrameLocks xmlns:a="http://schemas.openxmlformats.org/drawingml/2006/main" noChangeAspect="1"/>
+            </wp:cNvGraphicFramePr>
+            <a:graphic xmlns:a="http://schemas.openxmlformats.org/drawingml/2006/main">
+              <a:graphicData uri="http://schemas.openxmlformats.org/drawingml/2006/picture">
+                <pic:pic xmlns:pic="http://schemas.openxmlformats.org/drawingml/2006/picture">
+                  <pic:nvPicPr>
+                    <pic:cNvPr id="0" name="Picture 14" descr="Macintosh HD:Users:davebridges:Documents:Source:CushingAcromegalyStudy:figures:PPARG-barplot.pdf"/>
+                    <pic:cNvPicPr>
+                      <a:picLocks noChangeAspect="1" noChangeArrowheads="1"/>
+                    </pic:cNvPicPr>
+                  </pic:nvPicPr>
+                  <pic:blipFill>
+                    <a:blip r:embed="rId18">
+                      <a:extLst>
+                        <a:ext uri="{28A0092B-C50C-407E-A947-70E740481C1C}">
+                          <a14:useLocalDpi xmlns:a14="http://schemas.microsoft.com/office/drawing/2010/main" val="0"/>
+                        </a:ext>
+                      </a:extLst>
+                    </a:blip>
+                    <a:srcRect/>
+                    <a:stretch>
+                      <a:fillRect/>
+                    </a:stretch>
+                  </pic:blipFill>
+                  <pic:spPr bwMode="auto">
+                    <a:xfrm>
+                      <a:off x="0" y="0"/>
+                      <a:ext cx="2286000" cy="2286000"/>
+                    </a:xfrm>
+                    <a:prstGeom prst="rect">
+                      <a:avLst/>
+                    </a:prstGeom>
+                    <a:noFill/>
+                    <a:ln>
+                      <a:noFill/>
+                    </a:ln>
+                  </pic:spPr>
+                </pic:pic>
+              </a:graphicData>
+            </a:graphic>
+          </wp:inline>
+        </w:drawing>
+      </w:r>
+      <w:bookmarkStart w:id="0" w:name="_GoBack"/>
+      <w:bookmarkEnd w:id="0"/>
+    </w:p>
     <w:sectPr>
       <w:pgSz w:w="12240" w:h="15840"/>
       <w:pgMar w:top="1440" w:right="1800" w:bottom="1440" w:left="1800" w:header="720" w:footer="720" w:gutter="0"/>
@@ -10968,6 +11598,28 @@
       <w:color w:val="4F81BD" w:themeColor="accent1"/>
       <w:sz w:val="26"/>
       <w:szCs w:val="26"/>
+    </w:rPr>
+  </w:style>
+  <w:style w:type="paragraph" w:styleId="Heading3">
+    <w:name w:val="heading 3"/>
+    <w:basedOn w:val="Normal"/>
+    <w:next w:val="Normal"/>
+    <w:link w:val="Heading3Char"/>
+    <w:uiPriority w:val="9"/>
+    <w:unhideWhenUsed/>
+    <w:qFormat/>
+    <w:rsid w:val="00FB7726"/>
+    <w:pPr>
+      <w:keepNext/>
+      <w:keepLines/>
+      <w:spacing w:before="200"/>
+      <w:outlineLvl w:val="2"/>
+    </w:pPr>
+    <w:rPr>
+      <w:rFonts w:asciiTheme="majorHAnsi" w:eastAsiaTheme="majorEastAsia" w:hAnsiTheme="majorHAnsi" w:cstheme="majorBidi"/>
+      <w:b/>
+      <w:bCs/>
+      <w:color w:val="4F81BD" w:themeColor="accent1"/>
     </w:rPr>
   </w:style>
   <w:style w:type="character" w:default="1" w:styleId="DefaultParagraphFont">
@@ -11278,6 +11930,46 @@
       <w:szCs w:val="52"/>
     </w:rPr>
   </w:style>
+  <w:style w:type="paragraph" w:styleId="BalloonText">
+    <w:name w:val="Balloon Text"/>
+    <w:basedOn w:val="Normal"/>
+    <w:link w:val="BalloonTextChar"/>
+    <w:uiPriority w:val="99"/>
+    <w:semiHidden/>
+    <w:unhideWhenUsed/>
+    <w:rsid w:val="00FB7726"/>
+    <w:rPr>
+      <w:rFonts w:ascii="Lucida Grande" w:hAnsi="Lucida Grande" w:cs="Lucida Grande"/>
+      <w:sz w:val="18"/>
+      <w:szCs w:val="18"/>
+    </w:rPr>
+  </w:style>
+  <w:style w:type="character" w:customStyle="1" w:styleId="BalloonTextChar">
+    <w:name w:val="Balloon Text Char"/>
+    <w:basedOn w:val="DefaultParagraphFont"/>
+    <w:link w:val="BalloonText"/>
+    <w:uiPriority w:val="99"/>
+    <w:semiHidden/>
+    <w:rsid w:val="00FB7726"/>
+    <w:rPr>
+      <w:rFonts w:ascii="Lucida Grande" w:hAnsi="Lucida Grande" w:cs="Lucida Grande"/>
+      <w:sz w:val="18"/>
+      <w:szCs w:val="18"/>
+    </w:rPr>
+  </w:style>
+  <w:style w:type="character" w:customStyle="1" w:styleId="Heading3Char">
+    <w:name w:val="Heading 3 Char"/>
+    <w:basedOn w:val="DefaultParagraphFont"/>
+    <w:link w:val="Heading3"/>
+    <w:uiPriority w:val="9"/>
+    <w:rsid w:val="00FB7726"/>
+    <w:rPr>
+      <w:rFonts w:asciiTheme="majorHAnsi" w:eastAsiaTheme="majorEastAsia" w:hAnsiTheme="majorHAnsi" w:cstheme="majorBidi"/>
+      <w:b/>
+      <w:bCs/>
+      <w:color w:val="4F81BD" w:themeColor="accent1"/>
+    </w:rPr>
+  </w:style>
 </w:styles>
 </file>
 
@@ -11482,6 +12174,28 @@
       <w:color w:val="4F81BD" w:themeColor="accent1"/>
       <w:sz w:val="26"/>
       <w:szCs w:val="26"/>
+    </w:rPr>
+  </w:style>
+  <w:style w:type="paragraph" w:styleId="Heading3">
+    <w:name w:val="heading 3"/>
+    <w:basedOn w:val="Normal"/>
+    <w:next w:val="Normal"/>
+    <w:link w:val="Heading3Char"/>
+    <w:uiPriority w:val="9"/>
+    <w:unhideWhenUsed/>
+    <w:qFormat/>
+    <w:rsid w:val="00FB7726"/>
+    <w:pPr>
+      <w:keepNext/>
+      <w:keepLines/>
+      <w:spacing w:before="200"/>
+      <w:outlineLvl w:val="2"/>
+    </w:pPr>
+    <w:rPr>
+      <w:rFonts w:asciiTheme="majorHAnsi" w:eastAsiaTheme="majorEastAsia" w:hAnsiTheme="majorHAnsi" w:cstheme="majorBidi"/>
+      <w:b/>
+      <w:bCs/>
+      <w:color w:val="4F81BD" w:themeColor="accent1"/>
     </w:rPr>
   </w:style>
   <w:style w:type="character" w:default="1" w:styleId="DefaultParagraphFont">
@@ -11790,6 +12504,46 @@
       <w:kern w:val="28"/>
       <w:sz w:val="52"/>
       <w:szCs w:val="52"/>
+    </w:rPr>
+  </w:style>
+  <w:style w:type="paragraph" w:styleId="BalloonText">
+    <w:name w:val="Balloon Text"/>
+    <w:basedOn w:val="Normal"/>
+    <w:link w:val="BalloonTextChar"/>
+    <w:uiPriority w:val="99"/>
+    <w:semiHidden/>
+    <w:unhideWhenUsed/>
+    <w:rsid w:val="00FB7726"/>
+    <w:rPr>
+      <w:rFonts w:ascii="Lucida Grande" w:hAnsi="Lucida Grande" w:cs="Lucida Grande"/>
+      <w:sz w:val="18"/>
+      <w:szCs w:val="18"/>
+    </w:rPr>
+  </w:style>
+  <w:style w:type="character" w:customStyle="1" w:styleId="BalloonTextChar">
+    <w:name w:val="Balloon Text Char"/>
+    <w:basedOn w:val="DefaultParagraphFont"/>
+    <w:link w:val="BalloonText"/>
+    <w:uiPriority w:val="99"/>
+    <w:semiHidden/>
+    <w:rsid w:val="00FB7726"/>
+    <w:rPr>
+      <w:rFonts w:ascii="Lucida Grande" w:hAnsi="Lucida Grande" w:cs="Lucida Grande"/>
+      <w:sz w:val="18"/>
+      <w:szCs w:val="18"/>
+    </w:rPr>
+  </w:style>
+  <w:style w:type="character" w:customStyle="1" w:styleId="Heading3Char">
+    <w:name w:val="Heading 3 Char"/>
+    <w:basedOn w:val="DefaultParagraphFont"/>
+    <w:link w:val="Heading3"/>
+    <w:uiPriority w:val="9"/>
+    <w:rsid w:val="00FB7726"/>
+    <w:rPr>
+      <w:rFonts w:asciiTheme="majorHAnsi" w:eastAsiaTheme="majorEastAsia" w:hAnsiTheme="majorHAnsi" w:cstheme="majorBidi"/>
+      <w:b/>
+      <w:bCs/>
+      <w:color w:val="4F81BD" w:themeColor="accent1"/>
     </w:rPr>
   </w:style>
 </w:styles>

</xml_diff>